<commit_message>
actualizacion subiendo las capturas de git al repositorio
</commit_message>
<xml_diff>
--- a/final/VisionAlcanceFinal.docx
+++ b/final/VisionAlcanceFinal.docx
@@ -79,7 +79,10 @@
         <w:jc w:val="center"/>
       </w:pPr>
       <w:r>
-        <w:t>Versión 1.0</w:t>
+        <w:t>Versión 1.</w:t>
+      </w:r>
+      <w:r>
+        <w:t>1</w:t>
       </w:r>
     </w:p>
     <w:p>
@@ -177,24 +180,54 @@
           <w:rFonts w:ascii="Georgia" w:eastAsia="Georgia" w:hAnsi="Georgia" w:cs="Georgia"/>
           <w:b/>
         </w:rPr>
-        <w:t>Pedro Missael Juarez Vazquez</w:t>
-      </w:r>
-    </w:p>
-    <w:p>
-      <w:pPr>
-        <w:pBdr>
-          <w:top w:val="nil"/>
-          <w:left w:val="nil"/>
-          <w:bottom w:val="nil"/>
-          <w:right w:val="nil"/>
-          <w:between w:val="nil"/>
-        </w:pBdr>
+        <w:t xml:space="preserve">Pedro Missael </w:t>
+      </w:r>
+      <w:r>
         <w:rPr>
           <w:rFonts w:ascii="Georgia" w:eastAsia="Georgia" w:hAnsi="Georgia" w:cs="Georgia"/>
           <w:b/>
-          <w:color w:val="000000"/>
-        </w:rPr>
-      </w:pPr>
+        </w:rPr>
+        <w:t>Juárez</w:t>
+      </w:r>
+      <w:r>
+        <w:rPr>
+          <w:rFonts w:ascii="Georgia" w:eastAsia="Georgia" w:hAnsi="Georgia" w:cs="Georgia"/>
+          <w:b/>
+        </w:rPr>
+        <w:t xml:space="preserve"> </w:t>
+      </w:r>
+      <w:r>
+        <w:rPr>
+          <w:rFonts w:ascii="Georgia" w:eastAsia="Georgia" w:hAnsi="Georgia" w:cs="Georgia"/>
+          <w:b/>
+        </w:rPr>
+        <w:t>Vásquez</w:t>
+      </w:r>
+    </w:p>
+    <w:p>
+      <w:pPr>
+        <w:spacing w:before="49"/>
+        <w:ind w:left="4" w:right="20"/>
+        <w:jc w:val="center"/>
+        <w:rPr>
+          <w:rFonts w:ascii="Georgia" w:eastAsia="Georgia" w:hAnsi="Georgia" w:cs="Georgia"/>
+          <w:b/>
+        </w:rPr>
+      </w:pPr>
+      <w:r>
+        <w:rPr>
+          <w:rFonts w:ascii="Georgia" w:eastAsia="Georgia" w:hAnsi="Georgia" w:cs="Georgia"/>
+          <w:b/>
+        </w:rPr>
+        <w:t xml:space="preserve">Matricula: </w:t>
+      </w:r>
+      <w:r>
+        <w:rPr>
+          <w:rFonts w:ascii="Georgia" w:eastAsia="Georgia" w:hAnsi="Georgia" w:cs="Georgia"/>
+          <w:bCs/>
+        </w:rPr>
+        <w:t>39203305</w:t>
+      </w:r>
     </w:p>
     <w:p>
       <w:pPr>
@@ -251,7 +284,7 @@
         <w:jc w:val="center"/>
       </w:pPr>
       <w:r>
-        <w:t>Profesora:</w:t>
+        <w:t>Profesor:</w:t>
       </w:r>
     </w:p>
     <w:p>
@@ -269,7 +302,50 @@
           <w:rFonts w:ascii="Georgia" w:eastAsia="Georgia" w:hAnsi="Georgia" w:cs="Georgia"/>
           <w:b/>
         </w:rPr>
-        <w:t>Cristian Boyain</w:t>
+        <w:t xml:space="preserve">Cristian </w:t>
+      </w:r>
+      <w:proofErr w:type="spellStart"/>
+      <w:r>
+        <w:rPr>
+          <w:rFonts w:ascii="Georgia" w:eastAsia="Georgia" w:hAnsi="Georgia" w:cs="Georgia"/>
+          <w:b/>
+        </w:rPr>
+        <w:t>Boyain</w:t>
+      </w:r>
+      <w:proofErr w:type="spellEnd"/>
+    </w:p>
+    <w:p>
+      <w:pPr>
+        <w:spacing w:before="49"/>
+        <w:ind w:left="4" w:right="20"/>
+        <w:jc w:val="center"/>
+        <w:rPr>
+          <w:rFonts w:ascii="Georgia" w:eastAsia="Georgia" w:hAnsi="Georgia" w:cs="Georgia"/>
+          <w:bCs/>
+        </w:rPr>
+      </w:pPr>
+      <w:r>
+        <w:rPr>
+          <w:rFonts w:ascii="Georgia" w:eastAsia="Georgia" w:hAnsi="Georgia" w:cs="Georgia"/>
+          <w:b/>
+        </w:rPr>
+        <w:t xml:space="preserve">Materia: </w:t>
+      </w:r>
+      <w:proofErr w:type="gramStart"/>
+      <w:r>
+        <w:rPr>
+          <w:rFonts w:ascii="Georgia" w:eastAsia="Georgia" w:hAnsi="Georgia" w:cs="Georgia"/>
+          <w:bCs/>
+        </w:rPr>
+        <w:t>ADOO(</w:t>
+      </w:r>
+      <w:proofErr w:type="gramEnd"/>
+      <w:r>
+        <w:rPr>
+          <w:rFonts w:ascii="Georgia" w:eastAsia="Georgia" w:hAnsi="Georgia" w:cs="Georgia"/>
+          <w:bCs/>
+        </w:rPr>
+        <w:t>Análisis y diseño orientado a objetos)</w:t>
       </w:r>
     </w:p>
     <w:p>
@@ -810,8 +886,17 @@
           <w:szCs w:val="24"/>
         </w:rPr>
         <w:br/>
-        <w:t>4.1. Perfiles de los Stakeholders</w:t>
-      </w:r>
+        <w:t xml:space="preserve">4.1. Perfiles de los </w:t>
+      </w:r>
+      <w:proofErr w:type="spellStart"/>
+      <w:r>
+        <w:rPr>
+          <w:sz w:val="24"/>
+          <w:szCs w:val="24"/>
+        </w:rPr>
+        <w:t>Stakeholders</w:t>
+      </w:r>
+      <w:proofErr w:type="spellEnd"/>
       <w:r>
         <w:rPr>
           <w:sz w:val="24"/>
@@ -1909,7 +1994,25 @@
           <w:szCs w:val="24"/>
           <w:lang w:val="es-MX"/>
         </w:rPr>
-        <w:t>Proporcionar un acceso rápido y directo a información importante, como el estatus de inscripción y el kardex de los alumnos, mejorando su experiencia y satisfacción con los servicios de la universidad.</w:t>
+        <w:t xml:space="preserve">Proporcionar un acceso rápido y directo a información importante, como el estatus de inscripción y el </w:t>
+      </w:r>
+      <w:proofErr w:type="spellStart"/>
+      <w:r>
+        <w:rPr>
+          <w:sz w:val="24"/>
+          <w:szCs w:val="24"/>
+          <w:lang w:val="es-MX"/>
+        </w:rPr>
+        <w:t>kardex</w:t>
+      </w:r>
+      <w:proofErr w:type="spellEnd"/>
+      <w:r>
+        <w:rPr>
+          <w:sz w:val="24"/>
+          <w:szCs w:val="24"/>
+          <w:lang w:val="es-MX"/>
+        </w:rPr>
+        <w:t xml:space="preserve"> de los alumnos, mejorando su experiencia y satisfacción con los servicios de la universidad.</w:t>
       </w:r>
     </w:p>
     <w:p>
@@ -3006,6 +3109,7 @@
           <w:lang w:val="es-MX"/>
         </w:rPr>
       </w:pPr>
+      <w:proofErr w:type="gramStart"/>
       <w:r>
         <w:rPr>
           <w:rFonts w:hAnsi="Symbol"/>
@@ -3031,7 +3135,18 @@
           <w:szCs w:val="24"/>
           <w:lang w:val="es-MX"/>
         </w:rPr>
-        <w:t>Disponibilidad de Recursos Técnicos</w:t>
+        <w:t>Disponibilidad</w:t>
+      </w:r>
+      <w:proofErr w:type="gramEnd"/>
+      <w:r>
+        <w:rPr>
+          <w:b/>
+          <w:bCs/>
+          <w:sz w:val="24"/>
+          <w:szCs w:val="24"/>
+          <w:lang w:val="es-MX"/>
+        </w:rPr>
+        <w:t xml:space="preserve"> de Recursos Técnicos</w:t>
       </w:r>
     </w:p>
     <w:p>
@@ -3067,6 +3182,7 @@
           <w:lang w:val="es-MX"/>
         </w:rPr>
       </w:pPr>
+      <w:proofErr w:type="gramStart"/>
       <w:r>
         <w:rPr>
           <w:rFonts w:hAnsi="Symbol"/>
@@ -3092,7 +3208,18 @@
           <w:szCs w:val="24"/>
           <w:lang w:val="es-MX"/>
         </w:rPr>
-        <w:t>Capacitación de los Usuarios</w:t>
+        <w:t>Capacitación</w:t>
+      </w:r>
+      <w:proofErr w:type="gramEnd"/>
+      <w:r>
+        <w:rPr>
+          <w:b/>
+          <w:bCs/>
+          <w:sz w:val="24"/>
+          <w:szCs w:val="24"/>
+          <w:lang w:val="es-MX"/>
+        </w:rPr>
+        <w:t xml:space="preserve"> de los Usuarios</w:t>
       </w:r>
     </w:p>
     <w:p>
@@ -3128,6 +3255,7 @@
           <w:lang w:val="es-MX"/>
         </w:rPr>
       </w:pPr>
+      <w:proofErr w:type="gramStart"/>
       <w:r>
         <w:rPr>
           <w:rFonts w:hAnsi="Symbol"/>
@@ -3153,7 +3281,18 @@
           <w:szCs w:val="24"/>
           <w:lang w:val="es-MX"/>
         </w:rPr>
-        <w:t>Conectividad a Internet</w:t>
+        <w:t>Conectividad</w:t>
+      </w:r>
+      <w:proofErr w:type="gramEnd"/>
+      <w:r>
+        <w:rPr>
+          <w:b/>
+          <w:bCs/>
+          <w:sz w:val="24"/>
+          <w:szCs w:val="24"/>
+          <w:lang w:val="es-MX"/>
+        </w:rPr>
+        <w:t xml:space="preserve"> a Internet</w:t>
       </w:r>
     </w:p>
     <w:p>
@@ -3189,6 +3328,7 @@
           <w:lang w:val="es-MX"/>
         </w:rPr>
       </w:pPr>
+      <w:proofErr w:type="gramStart"/>
       <w:r>
         <w:rPr>
           <w:rFonts w:hAnsi="Symbol"/>
@@ -3214,7 +3354,18 @@
           <w:szCs w:val="24"/>
           <w:lang w:val="es-MX"/>
         </w:rPr>
-        <w:t>Cumplimiento de los Plazos de Actualización</w:t>
+        <w:t>Cumplimiento</w:t>
+      </w:r>
+      <w:proofErr w:type="gramEnd"/>
+      <w:r>
+        <w:rPr>
+          <w:b/>
+          <w:bCs/>
+          <w:sz w:val="24"/>
+          <w:szCs w:val="24"/>
+          <w:lang w:val="es-MX"/>
+        </w:rPr>
+        <w:t xml:space="preserve"> de los Plazos de Actualización</w:t>
       </w:r>
     </w:p>
     <w:p>
@@ -3250,6 +3401,7 @@
           <w:lang w:val="es-MX"/>
         </w:rPr>
       </w:pPr>
+      <w:proofErr w:type="gramStart"/>
       <w:r>
         <w:rPr>
           <w:rFonts w:hAnsi="Symbol"/>
@@ -3275,7 +3427,18 @@
           <w:szCs w:val="24"/>
           <w:lang w:val="es-MX"/>
         </w:rPr>
-        <w:t>Apoyo de la Institución</w:t>
+        <w:t>Apoyo</w:t>
+      </w:r>
+      <w:proofErr w:type="gramEnd"/>
+      <w:r>
+        <w:rPr>
+          <w:b/>
+          <w:bCs/>
+          <w:sz w:val="24"/>
+          <w:szCs w:val="24"/>
+          <w:lang w:val="es-MX"/>
+        </w:rPr>
+        <w:t xml:space="preserve"> de la Institución</w:t>
       </w:r>
     </w:p>
     <w:p>
@@ -3436,7 +3599,25 @@
           <w:szCs w:val="24"/>
           <w:lang w:val="es-MX"/>
         </w:rPr>
-        <w:t>Los estudiantes tendrán acceso en tiempo real a su estatus de inscripción, su kardex (historial de calificaciones) y sus calificaciones actualizadas en la plataforma.</w:t>
+        <w:t xml:space="preserve">Los estudiantes tendrán acceso en tiempo real a su estatus de inscripción, su </w:t>
+      </w:r>
+      <w:proofErr w:type="spellStart"/>
+      <w:r>
+        <w:rPr>
+          <w:sz w:val="24"/>
+          <w:szCs w:val="24"/>
+          <w:lang w:val="es-MX"/>
+        </w:rPr>
+        <w:t>kardex</w:t>
+      </w:r>
+      <w:proofErr w:type="spellEnd"/>
+      <w:r>
+        <w:rPr>
+          <w:sz w:val="24"/>
+          <w:szCs w:val="24"/>
+          <w:lang w:val="es-MX"/>
+        </w:rPr>
+        <w:t xml:space="preserve"> (historial de calificaciones) y sus calificaciones actualizadas en la plataforma.</w:t>
       </w:r>
     </w:p>
     <w:p>
@@ -3902,8 +4083,13 @@
       <w:bookmarkStart w:id="13" w:name="_1ksv4uv" w:colFirst="0" w:colLast="0"/>
       <w:bookmarkEnd w:id="13"/>
       <w:r>
-        <w:t>Perfiles de los Stakeholders</w:t>
-      </w:r>
+        <w:t xml:space="preserve">Perfiles de los </w:t>
+      </w:r>
+      <w:proofErr w:type="spellStart"/>
+      <w:r>
+        <w:t>Stakeholders</w:t>
+      </w:r>
+      <w:proofErr w:type="spellEnd"/>
     </w:p>
     <w:p>
       <w:pPr>
@@ -3915,6 +4101,7 @@
           <w:lang w:val="es-MX"/>
         </w:rPr>
       </w:pPr>
+      <w:proofErr w:type="gramStart"/>
       <w:r>
         <w:rPr>
           <w:rFonts w:hAnsi="Symbol"/>
@@ -3942,6 +4129,7 @@
         </w:rPr>
         <w:t>Estudiantes</w:t>
       </w:r>
+      <w:proofErr w:type="gramEnd"/>
     </w:p>
     <w:p>
       <w:pPr>
@@ -4006,7 +4194,25 @@
           <w:szCs w:val="24"/>
           <w:lang w:val="es-MX"/>
         </w:rPr>
-        <w:t>: Consultan su estatus de inscripción, calificaciones, kardex y evalúan a los profesores al final del semestre.</w:t>
+        <w:t xml:space="preserve">: Consultan su estatus de inscripción, calificaciones, </w:t>
+      </w:r>
+      <w:proofErr w:type="spellStart"/>
+      <w:r>
+        <w:rPr>
+          <w:sz w:val="24"/>
+          <w:szCs w:val="24"/>
+          <w:lang w:val="es-MX"/>
+        </w:rPr>
+        <w:t>kardex</w:t>
+      </w:r>
+      <w:proofErr w:type="spellEnd"/>
+      <w:r>
+        <w:rPr>
+          <w:sz w:val="24"/>
+          <w:szCs w:val="24"/>
+          <w:lang w:val="es-MX"/>
+        </w:rPr>
+        <w:t xml:space="preserve"> y evalúan a los profesores al final del semestre.</w:t>
       </w:r>
     </w:p>
     <w:p>
@@ -4052,6 +4258,7 @@
           <w:lang w:val="es-MX"/>
         </w:rPr>
       </w:pPr>
+      <w:proofErr w:type="gramStart"/>
       <w:r>
         <w:rPr>
           <w:rFonts w:hAnsi="Symbol"/>
@@ -4079,6 +4286,7 @@
         </w:rPr>
         <w:t>Profesores</w:t>
       </w:r>
+      <w:proofErr w:type="gramEnd"/>
     </w:p>
     <w:p>
       <w:pPr>
@@ -4189,6 +4397,7 @@
           <w:lang w:val="es-MX"/>
         </w:rPr>
       </w:pPr>
+      <w:proofErr w:type="gramStart"/>
       <w:r>
         <w:rPr>
           <w:rFonts w:hAnsi="Symbol"/>
@@ -4214,7 +4423,18 @@
           <w:szCs w:val="24"/>
           <w:lang w:val="es-MX"/>
         </w:rPr>
-        <w:t>Administradores Académicos</w:t>
+        <w:t>Administradores</w:t>
+      </w:r>
+      <w:proofErr w:type="gramEnd"/>
+      <w:r>
+        <w:rPr>
+          <w:b/>
+          <w:bCs/>
+          <w:sz w:val="24"/>
+          <w:szCs w:val="24"/>
+          <w:lang w:val="es-MX"/>
+        </w:rPr>
+        <w:t xml:space="preserve"> Académicos</w:t>
       </w:r>
     </w:p>
     <w:p>
@@ -4326,6 +4546,7 @@
           <w:lang w:val="es-MX"/>
         </w:rPr>
       </w:pPr>
+      <w:proofErr w:type="gramStart"/>
       <w:r>
         <w:rPr>
           <w:rFonts w:hAnsi="Symbol"/>
@@ -4351,7 +4572,18 @@
           <w:szCs w:val="24"/>
           <w:lang w:val="es-MX"/>
         </w:rPr>
-        <w:t xml:space="preserve">Equipo de </w:t>
+        <w:t>Equipo</w:t>
+      </w:r>
+      <w:proofErr w:type="gramEnd"/>
+      <w:r>
+        <w:rPr>
+          <w:b/>
+          <w:bCs/>
+          <w:sz w:val="24"/>
+          <w:szCs w:val="24"/>
+          <w:lang w:val="es-MX"/>
+        </w:rPr>
+        <w:t xml:space="preserve"> de </w:t>
       </w:r>
       <w:r>
         <w:rPr>
@@ -4720,7 +4952,25 @@
                 <w:szCs w:val="24"/>
                 <w:lang w:val="es-MX"/>
               </w:rPr>
-              <w:t>Consultan su estatus de inscripción, calificaciones, kardex y evalúan a los profesores al final del semestre.</w:t>
+              <w:t xml:space="preserve">Consultan su estatus de inscripción, calificaciones, </w:t>
+            </w:r>
+            <w:proofErr w:type="spellStart"/>
+            <w:r>
+              <w:rPr>
+                <w:sz w:val="24"/>
+                <w:szCs w:val="24"/>
+                <w:lang w:val="es-MX"/>
+              </w:rPr>
+              <w:t>kardex</w:t>
+            </w:r>
+            <w:proofErr w:type="spellEnd"/>
+            <w:r>
+              <w:rPr>
+                <w:sz w:val="24"/>
+                <w:szCs w:val="24"/>
+                <w:lang w:val="es-MX"/>
+              </w:rPr>
+              <w:t xml:space="preserve"> y evalúan a los profesores al final del semestre.</w:t>
             </w:r>
           </w:p>
           <w:p>
@@ -4829,8 +5079,16 @@
               <w:rPr>
                 <w:color w:val="000000"/>
               </w:rPr>
-              <w:t>Administrador academico</w:t>
-            </w:r>
+              <w:t xml:space="preserve">Administrador </w:t>
+            </w:r>
+            <w:proofErr w:type="spellStart"/>
+            <w:r>
+              <w:rPr>
+                <w:color w:val="000000"/>
+              </w:rPr>
+              <w:t>academico</w:t>
+            </w:r>
+            <w:proofErr w:type="spellEnd"/>
           </w:p>
         </w:tc>
         <w:tc>
@@ -5641,8 +5899,20 @@
                 <w:sz w:val="24"/>
                 <w:szCs w:val="24"/>
               </w:rPr>
-              <w:t>2.-Consulta su kardex</w:t>
-            </w:r>
+              <w:t xml:space="preserve">2.-Consulta su </w:t>
+            </w:r>
+            <w:proofErr w:type="spellStart"/>
+            <w:r>
+              <w:rPr>
+                <w:rFonts w:ascii="Georgia" w:eastAsia="Georgia" w:hAnsi="Georgia" w:cs="Georgia"/>
+                <w:bCs/>
+                <w:color w:val="000000"/>
+                <w:sz w:val="24"/>
+                <w:szCs w:val="24"/>
+              </w:rPr>
+              <w:t>kardex</w:t>
+            </w:r>
+            <w:proofErr w:type="spellEnd"/>
           </w:p>
           <w:p>
             <w:pPr>
@@ -5859,7 +6129,27 @@
                 <w:sz w:val="24"/>
                 <w:szCs w:val="24"/>
               </w:rPr>
-              <w:t xml:space="preserve">  3.- Consulta La Evaluacion de docente</w:t>
+              <w:t xml:space="preserve">  3.- Consulta La </w:t>
+            </w:r>
+            <w:proofErr w:type="spellStart"/>
+            <w:r>
+              <w:rPr>
+                <w:rFonts w:ascii="Georgia" w:hAnsi="Georgia"/>
+                <w:color w:val="000000"/>
+                <w:sz w:val="24"/>
+                <w:szCs w:val="24"/>
+              </w:rPr>
+              <w:t>Evaluacion</w:t>
+            </w:r>
+            <w:proofErr w:type="spellEnd"/>
+            <w:r>
+              <w:rPr>
+                <w:rFonts w:ascii="Georgia" w:hAnsi="Georgia"/>
+                <w:color w:val="000000"/>
+                <w:sz w:val="24"/>
+                <w:szCs w:val="24"/>
+              </w:rPr>
+              <w:t xml:space="preserve"> de docente</w:t>
             </w:r>
           </w:p>
           <w:p>
@@ -6267,7 +6557,25 @@
                 <w:sz w:val="24"/>
                 <w:szCs w:val="24"/>
               </w:rPr>
-              <w:t>Inicio sesion alumno</w:t>
+              <w:t xml:space="preserve">Inicio </w:t>
+            </w:r>
+            <w:proofErr w:type="spellStart"/>
+            <w:r>
+              <w:rPr>
+                <w:color w:val="000000"/>
+                <w:sz w:val="24"/>
+                <w:szCs w:val="24"/>
+              </w:rPr>
+              <w:t>sesion</w:t>
+            </w:r>
+            <w:proofErr w:type="spellEnd"/>
+            <w:r>
+              <w:rPr>
+                <w:color w:val="000000"/>
+                <w:sz w:val="24"/>
+                <w:szCs w:val="24"/>
+              </w:rPr>
+              <w:t xml:space="preserve"> alumno</w:t>
             </w:r>
           </w:p>
         </w:tc>
@@ -6389,8 +6697,16 @@
               <w:rPr>
                 <w:color w:val="000000"/>
               </w:rPr>
-              <w:t>Pedro missael</w:t>
-            </w:r>
+              <w:t xml:space="preserve">Pedro </w:t>
+            </w:r>
+            <w:proofErr w:type="spellStart"/>
+            <w:r>
+              <w:rPr>
+                <w:color w:val="000000"/>
+              </w:rPr>
+              <w:t>missael</w:t>
+            </w:r>
+            <w:proofErr w:type="spellEnd"/>
           </w:p>
         </w:tc>
       </w:tr>
@@ -6446,11 +6762,33 @@
                 <w:color w:val="000000"/>
               </w:rPr>
             </w:pPr>
-            <w:r>
-              <w:rPr>
-                <w:color w:val="000000"/>
-              </w:rPr>
-              <w:t>Happy pad del CU1, donde el alumno inicia sesión y consulta sus calificaciones, status de inscripción y realiza la evaluación de docente</w:t>
+            <w:proofErr w:type="spellStart"/>
+            <w:r>
+              <w:rPr>
+                <w:color w:val="000000"/>
+              </w:rPr>
+              <w:t>Happy</w:t>
+            </w:r>
+            <w:proofErr w:type="spellEnd"/>
+            <w:r>
+              <w:rPr>
+                <w:color w:val="000000"/>
+              </w:rPr>
+              <w:t xml:space="preserve"> </w:t>
+            </w:r>
+            <w:proofErr w:type="spellStart"/>
+            <w:r>
+              <w:rPr>
+                <w:color w:val="000000"/>
+              </w:rPr>
+              <w:t>pad</w:t>
+            </w:r>
+            <w:proofErr w:type="spellEnd"/>
+            <w:r>
+              <w:rPr>
+                <w:color w:val="000000"/>
+              </w:rPr>
+              <w:t xml:space="preserve"> del CU1, donde el alumno inicia sesión y consulta sus calificaciones, status de inscripción y realiza la evaluación de docente</w:t>
             </w:r>
           </w:p>
         </w:tc>
@@ -6651,13 +6989,41 @@
                 <w:szCs w:val="24"/>
               </w:rPr>
             </w:pPr>
-            <w:r>
-              <w:rPr>
-                <w:color w:val="000000"/>
-                <w:sz w:val="24"/>
-                <w:szCs w:val="24"/>
-              </w:rPr>
-              <w:t>Happy Path:</w:t>
+            <w:proofErr w:type="spellStart"/>
+            <w:r>
+              <w:rPr>
+                <w:color w:val="000000"/>
+                <w:sz w:val="24"/>
+                <w:szCs w:val="24"/>
+              </w:rPr>
+              <w:t>Happy</w:t>
+            </w:r>
+            <w:proofErr w:type="spellEnd"/>
+            <w:r>
+              <w:rPr>
+                <w:color w:val="000000"/>
+                <w:sz w:val="24"/>
+                <w:szCs w:val="24"/>
+              </w:rPr>
+              <w:t xml:space="preserve"> </w:t>
+            </w:r>
+            <w:proofErr w:type="spellStart"/>
+            <w:r>
+              <w:rPr>
+                <w:color w:val="000000"/>
+                <w:sz w:val="24"/>
+                <w:szCs w:val="24"/>
+              </w:rPr>
+              <w:t>Path</w:t>
+            </w:r>
+            <w:proofErr w:type="spellEnd"/>
+            <w:r>
+              <w:rPr>
+                <w:color w:val="000000"/>
+                <w:sz w:val="24"/>
+                <w:szCs w:val="24"/>
+              </w:rPr>
+              <w:t>:</w:t>
             </w:r>
           </w:p>
         </w:tc>
@@ -6739,8 +7105,18 @@
                 <w:sz w:val="24"/>
                 <w:szCs w:val="24"/>
               </w:rPr>
-              <w:t>-alumno accede a la pagina</w:t>
-            </w:r>
+              <w:t xml:space="preserve">-alumno accede a la </w:t>
+            </w:r>
+            <w:proofErr w:type="spellStart"/>
+            <w:r>
+              <w:rPr>
+                <w:color w:val="000000"/>
+                <w:sz w:val="24"/>
+                <w:szCs w:val="24"/>
+              </w:rPr>
+              <w:t>pagina</w:t>
+            </w:r>
+            <w:proofErr w:type="spellEnd"/>
             <w:r>
               <w:rPr>
                 <w:color w:val="000000"/>
@@ -6773,7 +7149,25 @@
                 <w:sz w:val="24"/>
                 <w:szCs w:val="24"/>
               </w:rPr>
-              <w:t>2.-pagina presenta el formulario de inicio de sesión</w:t>
+              <w:t>2.-</w:t>
+            </w:r>
+            <w:proofErr w:type="spellStart"/>
+            <w:r>
+              <w:rPr>
+                <w:color w:val="000000"/>
+                <w:sz w:val="24"/>
+                <w:szCs w:val="24"/>
+              </w:rPr>
+              <w:t>pagina</w:t>
+            </w:r>
+            <w:proofErr w:type="spellEnd"/>
+            <w:r>
+              <w:rPr>
+                <w:color w:val="000000"/>
+                <w:sz w:val="24"/>
+                <w:szCs w:val="24"/>
+              </w:rPr>
+              <w:t xml:space="preserve"> presenta el formulario de inicio de sesión</w:t>
             </w:r>
           </w:p>
           <w:p>
@@ -7015,13 +7409,23 @@
                 <w:szCs w:val="24"/>
               </w:rPr>
             </w:pPr>
-            <w:r>
-              <w:rPr>
-                <w:color w:val="000000"/>
-                <w:sz w:val="24"/>
-                <w:szCs w:val="24"/>
-              </w:rPr>
-              <w:t>Post-condición(es):</w:t>
+            <w:proofErr w:type="spellStart"/>
+            <w:r>
+              <w:rPr>
+                <w:color w:val="000000"/>
+                <w:sz w:val="24"/>
+                <w:szCs w:val="24"/>
+              </w:rPr>
+              <w:t>Post-condición</w:t>
+            </w:r>
+            <w:proofErr w:type="spellEnd"/>
+            <w:r>
+              <w:rPr>
+                <w:color w:val="000000"/>
+                <w:sz w:val="24"/>
+                <w:szCs w:val="24"/>
+              </w:rPr>
+              <w:t>(es):</w:t>
             </w:r>
           </w:p>
         </w:tc>
@@ -7127,27 +7531,55 @@
               <w:rPr>
                 <w:color w:val="000000"/>
               </w:rPr>
-              <w:t>1.1.- pagina rechaza las credenciales, indicando que la contraseña o usuario son incorrectos</w:t>
-            </w:r>
-          </w:p>
-          <w:p>
-            <w:pPr>
-              <w:pBdr>
-                <w:top w:val="nil"/>
-                <w:left w:val="nil"/>
-                <w:bottom w:val="nil"/>
-                <w:right w:val="nil"/>
-                <w:between w:val="nil"/>
-              </w:pBdr>
-              <w:rPr>
-                <w:color w:val="000000"/>
-              </w:rPr>
-            </w:pPr>
-            <w:r>
-              <w:rPr>
-                <w:color w:val="000000"/>
-              </w:rPr>
-              <w:t xml:space="preserve">      1—pagina regresa a flujo 2 </w:t>
+              <w:t xml:space="preserve">1.1.- </w:t>
+            </w:r>
+            <w:proofErr w:type="spellStart"/>
+            <w:r>
+              <w:rPr>
+                <w:color w:val="000000"/>
+              </w:rPr>
+              <w:t>pagina</w:t>
+            </w:r>
+            <w:proofErr w:type="spellEnd"/>
+            <w:r>
+              <w:rPr>
+                <w:color w:val="000000"/>
+              </w:rPr>
+              <w:t xml:space="preserve"> rechaza las credenciales, indicando que la contraseña o usuario son incorrectos</w:t>
+            </w:r>
+          </w:p>
+          <w:p>
+            <w:pPr>
+              <w:pBdr>
+                <w:top w:val="nil"/>
+                <w:left w:val="nil"/>
+                <w:bottom w:val="nil"/>
+                <w:right w:val="nil"/>
+                <w:between w:val="nil"/>
+              </w:pBdr>
+              <w:rPr>
+                <w:color w:val="000000"/>
+              </w:rPr>
+            </w:pPr>
+            <w:r>
+              <w:rPr>
+                <w:color w:val="000000"/>
+              </w:rPr>
+              <w:t xml:space="preserve">      1—</w:t>
+            </w:r>
+            <w:proofErr w:type="spellStart"/>
+            <w:r>
+              <w:rPr>
+                <w:color w:val="000000"/>
+              </w:rPr>
+              <w:t>pagina</w:t>
+            </w:r>
+            <w:proofErr w:type="spellEnd"/>
+            <w:r>
+              <w:rPr>
+                <w:color w:val="000000"/>
+              </w:rPr>
+              <w:t xml:space="preserve"> regresa a flujo 2 </w:t>
             </w:r>
           </w:p>
         </w:tc>
@@ -7792,11 +8224,33 @@
                 <w:color w:val="000000"/>
               </w:rPr>
             </w:pPr>
-            <w:r>
-              <w:rPr>
-                <w:color w:val="000000"/>
-              </w:rPr>
-              <w:t>Happy pad del CU2, donde el profesor deberá iniciar sesión para poder ingresar las calificaciones de los alumnos</w:t>
+            <w:proofErr w:type="spellStart"/>
+            <w:r>
+              <w:rPr>
+                <w:color w:val="000000"/>
+              </w:rPr>
+              <w:t>Happy</w:t>
+            </w:r>
+            <w:proofErr w:type="spellEnd"/>
+            <w:r>
+              <w:rPr>
+                <w:color w:val="000000"/>
+              </w:rPr>
+              <w:t xml:space="preserve"> </w:t>
+            </w:r>
+            <w:proofErr w:type="spellStart"/>
+            <w:r>
+              <w:rPr>
+                <w:color w:val="000000"/>
+              </w:rPr>
+              <w:t>pad</w:t>
+            </w:r>
+            <w:proofErr w:type="spellEnd"/>
+            <w:r>
+              <w:rPr>
+                <w:color w:val="000000"/>
+              </w:rPr>
+              <w:t xml:space="preserve"> del CU2, donde el profesor deberá iniciar sesión para poder ingresar las calificaciones de los alumnos</w:t>
             </w:r>
           </w:p>
         </w:tc>
@@ -8000,13 +8454,41 @@
                 <w:szCs w:val="24"/>
               </w:rPr>
             </w:pPr>
-            <w:r>
-              <w:rPr>
-                <w:color w:val="000000"/>
-                <w:sz w:val="24"/>
-                <w:szCs w:val="24"/>
-              </w:rPr>
-              <w:t>Happy Path:</w:t>
+            <w:proofErr w:type="spellStart"/>
+            <w:r>
+              <w:rPr>
+                <w:color w:val="000000"/>
+                <w:sz w:val="24"/>
+                <w:szCs w:val="24"/>
+              </w:rPr>
+              <w:t>Happy</w:t>
+            </w:r>
+            <w:proofErr w:type="spellEnd"/>
+            <w:r>
+              <w:rPr>
+                <w:color w:val="000000"/>
+                <w:sz w:val="24"/>
+                <w:szCs w:val="24"/>
+              </w:rPr>
+              <w:t xml:space="preserve"> </w:t>
+            </w:r>
+            <w:proofErr w:type="spellStart"/>
+            <w:r>
+              <w:rPr>
+                <w:color w:val="000000"/>
+                <w:sz w:val="24"/>
+                <w:szCs w:val="24"/>
+              </w:rPr>
+              <w:t>Path</w:t>
+            </w:r>
+            <w:proofErr w:type="spellEnd"/>
+            <w:r>
+              <w:rPr>
+                <w:color w:val="000000"/>
+                <w:sz w:val="24"/>
+                <w:szCs w:val="24"/>
+              </w:rPr>
+              <w:t>:</w:t>
             </w:r>
           </w:p>
         </w:tc>
@@ -8282,13 +8764,23 @@
                 <w:szCs w:val="24"/>
               </w:rPr>
             </w:pPr>
-            <w:r>
-              <w:rPr>
-                <w:color w:val="000000"/>
-                <w:sz w:val="24"/>
-                <w:szCs w:val="24"/>
-              </w:rPr>
-              <w:t>Post-condición(es):</w:t>
+            <w:proofErr w:type="spellStart"/>
+            <w:r>
+              <w:rPr>
+                <w:color w:val="000000"/>
+                <w:sz w:val="24"/>
+                <w:szCs w:val="24"/>
+              </w:rPr>
+              <w:t>Post-condición</w:t>
+            </w:r>
+            <w:proofErr w:type="spellEnd"/>
+            <w:r>
+              <w:rPr>
+                <w:color w:val="000000"/>
+                <w:sz w:val="24"/>
+                <w:szCs w:val="24"/>
+              </w:rPr>
+              <w:t>(es):</w:t>
             </w:r>
           </w:p>
         </w:tc>
@@ -8411,11 +8903,19 @@
               </w:rPr>
               <w:t>1.-</w:t>
             </w:r>
-            <w:r>
-              <w:rPr>
-                <w:color w:val="000000"/>
-              </w:rPr>
-              <w:t xml:space="preserve">pagina regresa a flujo 2 </w:t>
+            <w:proofErr w:type="spellStart"/>
+            <w:r>
+              <w:rPr>
+                <w:color w:val="000000"/>
+              </w:rPr>
+              <w:t>pagina</w:t>
+            </w:r>
+            <w:proofErr w:type="spellEnd"/>
+            <w:r>
+              <w:rPr>
+                <w:color w:val="000000"/>
+              </w:rPr>
+              <w:t xml:space="preserve"> regresa a flujo 2 </w:t>
             </w:r>
           </w:p>
         </w:tc>
@@ -9261,8 +9761,21 @@
               </w:rPr>
             </w:pPr>
             <w:r>
-              <w:t>El administrador deberá de estar físicamente en el servidor, para poder acceder al código fuente de la pagina y a su base de datos para cualquier cambio o modificacion</w:t>
-            </w:r>
+              <w:t xml:space="preserve">El administrador deberá de estar físicamente en el servidor, para poder acceder al código fuente de la </w:t>
+            </w:r>
+            <w:proofErr w:type="spellStart"/>
+            <w:r>
+              <w:t>pagina</w:t>
+            </w:r>
+            <w:proofErr w:type="spellEnd"/>
+            <w:r>
+              <w:t xml:space="preserve"> y a su base de datos para cualquier cambio o </w:t>
+            </w:r>
+            <w:proofErr w:type="spellStart"/>
+            <w:r>
+              <w:t>modificacion</w:t>
+            </w:r>
+            <w:proofErr w:type="spellEnd"/>
           </w:p>
         </w:tc>
       </w:tr>
@@ -9291,13 +9804,41 @@
                 <w:szCs w:val="24"/>
               </w:rPr>
             </w:pPr>
-            <w:r>
-              <w:rPr>
-                <w:color w:val="000000"/>
-                <w:sz w:val="24"/>
-                <w:szCs w:val="24"/>
-              </w:rPr>
-              <w:t>Happy Path:</w:t>
+            <w:proofErr w:type="spellStart"/>
+            <w:r>
+              <w:rPr>
+                <w:color w:val="000000"/>
+                <w:sz w:val="24"/>
+                <w:szCs w:val="24"/>
+              </w:rPr>
+              <w:t>Happy</w:t>
+            </w:r>
+            <w:proofErr w:type="spellEnd"/>
+            <w:r>
+              <w:rPr>
+                <w:color w:val="000000"/>
+                <w:sz w:val="24"/>
+                <w:szCs w:val="24"/>
+              </w:rPr>
+              <w:t xml:space="preserve"> </w:t>
+            </w:r>
+            <w:proofErr w:type="spellStart"/>
+            <w:r>
+              <w:rPr>
+                <w:color w:val="000000"/>
+                <w:sz w:val="24"/>
+                <w:szCs w:val="24"/>
+              </w:rPr>
+              <w:t>Path</w:t>
+            </w:r>
+            <w:proofErr w:type="spellEnd"/>
+            <w:r>
+              <w:rPr>
+                <w:color w:val="000000"/>
+                <w:sz w:val="24"/>
+                <w:szCs w:val="24"/>
+              </w:rPr>
+              <w:t>:</w:t>
             </w:r>
           </w:p>
         </w:tc>
@@ -9397,7 +9938,25 @@
                 <w:sz w:val="24"/>
                 <w:szCs w:val="24"/>
               </w:rPr>
-              <w:t>2.-Accede al servidor donde corre la pagina y la base de datos</w:t>
+              <w:t xml:space="preserve">2.-Accede al servidor donde corre la </w:t>
+            </w:r>
+            <w:proofErr w:type="spellStart"/>
+            <w:r>
+              <w:rPr>
+                <w:color w:val="000000"/>
+                <w:sz w:val="24"/>
+                <w:szCs w:val="24"/>
+              </w:rPr>
+              <w:t>pagina</w:t>
+            </w:r>
+            <w:proofErr w:type="spellEnd"/>
+            <w:r>
+              <w:rPr>
+                <w:color w:val="000000"/>
+                <w:sz w:val="24"/>
+                <w:szCs w:val="24"/>
+              </w:rPr>
+              <w:t xml:space="preserve"> y la base de datos</w:t>
             </w:r>
           </w:p>
           <w:p>
@@ -9515,13 +10074,23 @@
                 <w:szCs w:val="24"/>
               </w:rPr>
             </w:pPr>
-            <w:r>
-              <w:rPr>
-                <w:color w:val="000000"/>
-                <w:sz w:val="24"/>
-                <w:szCs w:val="24"/>
-              </w:rPr>
-              <w:t>Post-condición(es):</w:t>
+            <w:proofErr w:type="spellStart"/>
+            <w:r>
+              <w:rPr>
+                <w:color w:val="000000"/>
+                <w:sz w:val="24"/>
+                <w:szCs w:val="24"/>
+              </w:rPr>
+              <w:t>Post-condición</w:t>
+            </w:r>
+            <w:proofErr w:type="spellEnd"/>
+            <w:r>
+              <w:rPr>
+                <w:color w:val="000000"/>
+                <w:sz w:val="24"/>
+                <w:szCs w:val="24"/>
+              </w:rPr>
+              <w:t>(es):</w:t>
             </w:r>
           </w:p>
         </w:tc>
@@ -9709,7 +10278,49 @@
               <w:rPr>
                 <w:color w:val="000000"/>
               </w:rPr>
-              <w:t>Se recuerda que el Administrador deberá estar presente fiscamente en el edificio y deberá contar con las credenciales correspondientes para poder aaceder al servidor de la pagina web</w:t>
+              <w:t xml:space="preserve">Se recuerda que el Administrador deberá estar presente </w:t>
+            </w:r>
+            <w:proofErr w:type="spellStart"/>
+            <w:r>
+              <w:rPr>
+                <w:color w:val="000000"/>
+              </w:rPr>
+              <w:t>fiscamente</w:t>
+            </w:r>
+            <w:proofErr w:type="spellEnd"/>
+            <w:r>
+              <w:rPr>
+                <w:color w:val="000000"/>
+              </w:rPr>
+              <w:t xml:space="preserve"> en el edificio y deberá contar con las credenciales correspondientes para poder </w:t>
+            </w:r>
+            <w:proofErr w:type="spellStart"/>
+            <w:r>
+              <w:rPr>
+                <w:color w:val="000000"/>
+              </w:rPr>
+              <w:t>aaceder</w:t>
+            </w:r>
+            <w:proofErr w:type="spellEnd"/>
+            <w:r>
+              <w:rPr>
+                <w:color w:val="000000"/>
+              </w:rPr>
+              <w:t xml:space="preserve"> al servidor de la </w:t>
+            </w:r>
+            <w:proofErr w:type="spellStart"/>
+            <w:r>
+              <w:rPr>
+                <w:color w:val="000000"/>
+              </w:rPr>
+              <w:t>pagina</w:t>
+            </w:r>
+            <w:proofErr w:type="spellEnd"/>
+            <w:r>
+              <w:rPr>
+                <w:color w:val="000000"/>
+              </w:rPr>
+              <w:t xml:space="preserve"> web</w:t>
             </w:r>
           </w:p>
         </w:tc>
@@ -10498,8 +11109,13 @@
               </w:rPr>
             </w:pPr>
             <w:r>
-              <w:t>El alumno deberá tener una cuenta constitucional y estar dado de alta en la institución academica</w:t>
-            </w:r>
+              <w:t xml:space="preserve">El alumno deberá tener una cuenta constitucional y estar dado de alta en la institución </w:t>
+            </w:r>
+            <w:proofErr w:type="spellStart"/>
+            <w:r>
+              <w:t>academica</w:t>
+            </w:r>
+            <w:proofErr w:type="spellEnd"/>
           </w:p>
         </w:tc>
       </w:tr>
@@ -10528,13 +11144,41 @@
                 <w:szCs w:val="24"/>
               </w:rPr>
             </w:pPr>
-            <w:r>
-              <w:rPr>
-                <w:color w:val="000000"/>
-                <w:sz w:val="24"/>
-                <w:szCs w:val="24"/>
-              </w:rPr>
-              <w:t>Happy Path:</w:t>
+            <w:proofErr w:type="spellStart"/>
+            <w:r>
+              <w:rPr>
+                <w:color w:val="000000"/>
+                <w:sz w:val="24"/>
+                <w:szCs w:val="24"/>
+              </w:rPr>
+              <w:t>Happy</w:t>
+            </w:r>
+            <w:proofErr w:type="spellEnd"/>
+            <w:r>
+              <w:rPr>
+                <w:color w:val="000000"/>
+                <w:sz w:val="24"/>
+                <w:szCs w:val="24"/>
+              </w:rPr>
+              <w:t xml:space="preserve"> </w:t>
+            </w:r>
+            <w:proofErr w:type="spellStart"/>
+            <w:r>
+              <w:rPr>
+                <w:color w:val="000000"/>
+                <w:sz w:val="24"/>
+                <w:szCs w:val="24"/>
+              </w:rPr>
+              <w:t>Path</w:t>
+            </w:r>
+            <w:proofErr w:type="spellEnd"/>
+            <w:r>
+              <w:rPr>
+                <w:color w:val="000000"/>
+                <w:sz w:val="24"/>
+                <w:szCs w:val="24"/>
+              </w:rPr>
+              <w:t>:</w:t>
             </w:r>
           </w:p>
         </w:tc>
@@ -10608,7 +11252,25 @@
                 <w:sz w:val="24"/>
                 <w:szCs w:val="24"/>
               </w:rPr>
-              <w:t>1.-alumno accede a la pagina principal</w:t>
+              <w:t xml:space="preserve">1.-alumno accede a la </w:t>
+            </w:r>
+            <w:proofErr w:type="spellStart"/>
+            <w:r>
+              <w:rPr>
+                <w:color w:val="000000"/>
+                <w:sz w:val="24"/>
+                <w:szCs w:val="24"/>
+              </w:rPr>
+              <w:t>pagina</w:t>
+            </w:r>
+            <w:proofErr w:type="spellEnd"/>
+            <w:r>
+              <w:rPr>
+                <w:color w:val="000000"/>
+                <w:sz w:val="24"/>
+                <w:szCs w:val="24"/>
+              </w:rPr>
+              <w:t xml:space="preserve"> principal</w:t>
             </w:r>
           </w:p>
           <w:p>
@@ -10634,7 +11296,25 @@
                 <w:sz w:val="24"/>
                 <w:szCs w:val="24"/>
               </w:rPr>
-              <w:t>2.-pagina presenta el formulario de inicio de sesión</w:t>
+              <w:t>2.-</w:t>
+            </w:r>
+            <w:proofErr w:type="spellStart"/>
+            <w:r>
+              <w:rPr>
+                <w:color w:val="000000"/>
+                <w:sz w:val="24"/>
+                <w:szCs w:val="24"/>
+              </w:rPr>
+              <w:t>pagina</w:t>
+            </w:r>
+            <w:proofErr w:type="spellEnd"/>
+            <w:r>
+              <w:rPr>
+                <w:color w:val="000000"/>
+                <w:sz w:val="24"/>
+                <w:szCs w:val="24"/>
+              </w:rPr>
+              <w:t xml:space="preserve"> presenta el formulario de inicio de sesión</w:t>
             </w:r>
           </w:p>
           <w:p>
@@ -10746,8 +11426,18 @@
                 <w:sz w:val="24"/>
                 <w:szCs w:val="24"/>
               </w:rPr>
-              <w:t>de kardex</w:t>
-            </w:r>
+              <w:t xml:space="preserve">de </w:t>
+            </w:r>
+            <w:proofErr w:type="spellStart"/>
+            <w:r>
+              <w:rPr>
+                <w:color w:val="000000"/>
+                <w:sz w:val="24"/>
+                <w:szCs w:val="24"/>
+              </w:rPr>
+              <w:t>kardex</w:t>
+            </w:r>
+            <w:proofErr w:type="spellEnd"/>
           </w:p>
           <w:p>
             <w:pPr>
@@ -10812,13 +11502,23 @@
                 <w:szCs w:val="24"/>
               </w:rPr>
             </w:pPr>
-            <w:r>
-              <w:rPr>
-                <w:color w:val="000000"/>
-                <w:sz w:val="24"/>
-                <w:szCs w:val="24"/>
-              </w:rPr>
-              <w:t>Post-condición(es):</w:t>
+            <w:proofErr w:type="spellStart"/>
+            <w:r>
+              <w:rPr>
+                <w:color w:val="000000"/>
+                <w:sz w:val="24"/>
+                <w:szCs w:val="24"/>
+              </w:rPr>
+              <w:t>Post-condición</w:t>
+            </w:r>
+            <w:proofErr w:type="spellEnd"/>
+            <w:r>
+              <w:rPr>
+                <w:color w:val="000000"/>
+                <w:sz w:val="24"/>
+                <w:szCs w:val="24"/>
+              </w:rPr>
+              <w:t>(es):</w:t>
             </w:r>
           </w:p>
         </w:tc>
@@ -11927,13 +12627,41 @@
                 <w:szCs w:val="24"/>
               </w:rPr>
             </w:pPr>
-            <w:r>
-              <w:rPr>
-                <w:color w:val="000000"/>
-                <w:sz w:val="24"/>
-                <w:szCs w:val="24"/>
-              </w:rPr>
-              <w:t>Happy Path:</w:t>
+            <w:proofErr w:type="spellStart"/>
+            <w:r>
+              <w:rPr>
+                <w:color w:val="000000"/>
+                <w:sz w:val="24"/>
+                <w:szCs w:val="24"/>
+              </w:rPr>
+              <w:t>Happy</w:t>
+            </w:r>
+            <w:proofErr w:type="spellEnd"/>
+            <w:r>
+              <w:rPr>
+                <w:color w:val="000000"/>
+                <w:sz w:val="24"/>
+                <w:szCs w:val="24"/>
+              </w:rPr>
+              <w:t xml:space="preserve"> </w:t>
+            </w:r>
+            <w:proofErr w:type="spellStart"/>
+            <w:r>
+              <w:rPr>
+                <w:color w:val="000000"/>
+                <w:sz w:val="24"/>
+                <w:szCs w:val="24"/>
+              </w:rPr>
+              <w:t>Path</w:t>
+            </w:r>
+            <w:proofErr w:type="spellEnd"/>
+            <w:r>
+              <w:rPr>
+                <w:color w:val="000000"/>
+                <w:sz w:val="24"/>
+                <w:szCs w:val="24"/>
+              </w:rPr>
+              <w:t>:</w:t>
             </w:r>
           </w:p>
         </w:tc>
@@ -12007,7 +12735,25 @@
                 <w:sz w:val="24"/>
                 <w:szCs w:val="24"/>
               </w:rPr>
-              <w:t>1.-alumno accede a la pagina principal</w:t>
+              <w:t xml:space="preserve">1.-alumno accede a la </w:t>
+            </w:r>
+            <w:proofErr w:type="spellStart"/>
+            <w:r>
+              <w:rPr>
+                <w:color w:val="000000"/>
+                <w:sz w:val="24"/>
+                <w:szCs w:val="24"/>
+              </w:rPr>
+              <w:t>pagina</w:t>
+            </w:r>
+            <w:proofErr w:type="spellEnd"/>
+            <w:r>
+              <w:rPr>
+                <w:color w:val="000000"/>
+                <w:sz w:val="24"/>
+                <w:szCs w:val="24"/>
+              </w:rPr>
+              <w:t xml:space="preserve"> principal</w:t>
             </w:r>
           </w:p>
           <w:p>
@@ -12033,7 +12779,25 @@
                 <w:sz w:val="24"/>
                 <w:szCs w:val="24"/>
               </w:rPr>
-              <w:t>2.-pagina presenta el formulario de inicio de sesión</w:t>
+              <w:t>2.-</w:t>
+            </w:r>
+            <w:proofErr w:type="spellStart"/>
+            <w:r>
+              <w:rPr>
+                <w:color w:val="000000"/>
+                <w:sz w:val="24"/>
+                <w:szCs w:val="24"/>
+              </w:rPr>
+              <w:t>pagina</w:t>
+            </w:r>
+            <w:proofErr w:type="spellEnd"/>
+            <w:r>
+              <w:rPr>
+                <w:color w:val="000000"/>
+                <w:sz w:val="24"/>
+                <w:szCs w:val="24"/>
+              </w:rPr>
+              <w:t xml:space="preserve"> presenta el formulario de inicio de sesión</w:t>
             </w:r>
           </w:p>
           <w:p>
@@ -12245,13 +13009,23 @@
                 <w:szCs w:val="24"/>
               </w:rPr>
             </w:pPr>
-            <w:r>
-              <w:rPr>
-                <w:color w:val="000000"/>
-                <w:sz w:val="24"/>
-                <w:szCs w:val="24"/>
-              </w:rPr>
-              <w:t>Post-condición(es):</w:t>
+            <w:proofErr w:type="spellStart"/>
+            <w:r>
+              <w:rPr>
+                <w:color w:val="000000"/>
+                <w:sz w:val="24"/>
+                <w:szCs w:val="24"/>
+              </w:rPr>
+              <w:t>Post-condición</w:t>
+            </w:r>
+            <w:proofErr w:type="spellEnd"/>
+            <w:r>
+              <w:rPr>
+                <w:color w:val="000000"/>
+                <w:sz w:val="24"/>
+                <w:szCs w:val="24"/>
+              </w:rPr>
+              <w:t>(es):</w:t>
             </w:r>
           </w:p>
         </w:tc>
@@ -12277,8 +13051,13 @@
               <w:t xml:space="preserve">El alumno podrá ver el estado de su </w:t>
             </w:r>
             <w:r>
-              <w:t>estado de incripcion</w:t>
-            </w:r>
+              <w:t xml:space="preserve">estado de </w:t>
+            </w:r>
+            <w:proofErr w:type="spellStart"/>
+            <w:r>
+              <w:t>incripcion</w:t>
+            </w:r>
+            <w:proofErr w:type="spellEnd"/>
           </w:p>
         </w:tc>
       </w:tr>
@@ -12344,8 +13123,16 @@
               <w:rPr>
                 <w:color w:val="000000"/>
               </w:rPr>
-              <w:t xml:space="preserve"> de inscripcion</w:t>
-            </w:r>
+              <w:t xml:space="preserve"> de </w:t>
+            </w:r>
+            <w:proofErr w:type="spellStart"/>
+            <w:r>
+              <w:rPr>
+                <w:color w:val="000000"/>
+              </w:rPr>
+              <w:t>inscripcion</w:t>
+            </w:r>
+            <w:proofErr w:type="spellEnd"/>
           </w:p>
           <w:p>
             <w:pPr>
@@ -12390,7 +13177,21 @@
               <w:rPr>
                 <w:color w:val="000000"/>
               </w:rPr>
-              <w:t xml:space="preserve">         o a los resultado del examen</w:t>
+              <w:t xml:space="preserve">         o </w:t>
+            </w:r>
+            <w:proofErr w:type="gramStart"/>
+            <w:r>
+              <w:rPr>
+                <w:color w:val="000000"/>
+              </w:rPr>
+              <w:t>a los resultado</w:t>
+            </w:r>
+            <w:proofErr w:type="gramEnd"/>
+            <w:r>
+              <w:rPr>
+                <w:color w:val="000000"/>
+              </w:rPr>
+              <w:t xml:space="preserve"> del examen</w:t>
             </w:r>
           </w:p>
         </w:tc>
@@ -12451,7 +13252,35 @@
               <w:rPr>
                 <w:color w:val="000000"/>
               </w:rPr>
-              <w:t>La pagina debe indicar que se recomienda esperar unos días después de inicar el proceso de inscripción para ver las actualizaciones</w:t>
+              <w:t xml:space="preserve">La </w:t>
+            </w:r>
+            <w:proofErr w:type="spellStart"/>
+            <w:r>
+              <w:rPr>
+                <w:color w:val="000000"/>
+              </w:rPr>
+              <w:t>pagina</w:t>
+            </w:r>
+            <w:proofErr w:type="spellEnd"/>
+            <w:r>
+              <w:rPr>
+                <w:color w:val="000000"/>
+              </w:rPr>
+              <w:t xml:space="preserve"> debe indicar que se recomienda esperar unos días después de </w:t>
+            </w:r>
+            <w:proofErr w:type="spellStart"/>
+            <w:r>
+              <w:rPr>
+                <w:color w:val="000000"/>
+              </w:rPr>
+              <w:t>inicar</w:t>
+            </w:r>
+            <w:proofErr w:type="spellEnd"/>
+            <w:r>
+              <w:rPr>
+                <w:color w:val="000000"/>
+              </w:rPr>
+              <w:t xml:space="preserve"> el proceso de inscripción para ver las actualizaciones</w:t>
             </w:r>
           </w:p>
         </w:tc>
@@ -13292,7 +14121,15 @@
               </w:rPr>
             </w:pPr>
             <w:r>
-              <w:t>La evaluacion de docente solo deberá ser accesible a las 3 semanas antes de terminar clases</w:t>
+              <w:t xml:space="preserve">La </w:t>
+            </w:r>
+            <w:proofErr w:type="spellStart"/>
+            <w:r>
+              <w:t>evaluacion</w:t>
+            </w:r>
+            <w:proofErr w:type="spellEnd"/>
+            <w:r>
+              <w:t xml:space="preserve"> de docente solo deberá ser accesible a las 3 semanas antes de terminar clases</w:t>
             </w:r>
           </w:p>
         </w:tc>
@@ -13322,13 +14159,41 @@
                 <w:szCs w:val="24"/>
               </w:rPr>
             </w:pPr>
-            <w:r>
-              <w:rPr>
-                <w:color w:val="000000"/>
-                <w:sz w:val="24"/>
-                <w:szCs w:val="24"/>
-              </w:rPr>
-              <w:t>Happy Path:</w:t>
+            <w:proofErr w:type="spellStart"/>
+            <w:r>
+              <w:rPr>
+                <w:color w:val="000000"/>
+                <w:sz w:val="24"/>
+                <w:szCs w:val="24"/>
+              </w:rPr>
+              <w:t>Happy</w:t>
+            </w:r>
+            <w:proofErr w:type="spellEnd"/>
+            <w:r>
+              <w:rPr>
+                <w:color w:val="000000"/>
+                <w:sz w:val="24"/>
+                <w:szCs w:val="24"/>
+              </w:rPr>
+              <w:t xml:space="preserve"> </w:t>
+            </w:r>
+            <w:proofErr w:type="spellStart"/>
+            <w:r>
+              <w:rPr>
+                <w:color w:val="000000"/>
+                <w:sz w:val="24"/>
+                <w:szCs w:val="24"/>
+              </w:rPr>
+              <w:t>Path</w:t>
+            </w:r>
+            <w:proofErr w:type="spellEnd"/>
+            <w:r>
+              <w:rPr>
+                <w:color w:val="000000"/>
+                <w:sz w:val="24"/>
+                <w:szCs w:val="24"/>
+              </w:rPr>
+              <w:t>:</w:t>
             </w:r>
           </w:p>
         </w:tc>
@@ -13402,7 +14267,25 @@
                 <w:sz w:val="24"/>
                 <w:szCs w:val="24"/>
               </w:rPr>
-              <w:t>1.-alumno accede a la pagina principal</w:t>
+              <w:t xml:space="preserve">1.-alumno accede a la </w:t>
+            </w:r>
+            <w:proofErr w:type="spellStart"/>
+            <w:r>
+              <w:rPr>
+                <w:color w:val="000000"/>
+                <w:sz w:val="24"/>
+                <w:szCs w:val="24"/>
+              </w:rPr>
+              <w:t>pagina</w:t>
+            </w:r>
+            <w:proofErr w:type="spellEnd"/>
+            <w:r>
+              <w:rPr>
+                <w:color w:val="000000"/>
+                <w:sz w:val="24"/>
+                <w:szCs w:val="24"/>
+              </w:rPr>
+              <w:t xml:space="preserve"> principal</w:t>
             </w:r>
           </w:p>
           <w:p>
@@ -13428,7 +14311,25 @@
                 <w:sz w:val="24"/>
                 <w:szCs w:val="24"/>
               </w:rPr>
-              <w:t>2.-pagina presenta el formulario de inicio de sesión</w:t>
+              <w:t>2.-</w:t>
+            </w:r>
+            <w:proofErr w:type="spellStart"/>
+            <w:r>
+              <w:rPr>
+                <w:color w:val="000000"/>
+                <w:sz w:val="24"/>
+                <w:szCs w:val="24"/>
+              </w:rPr>
+              <w:t>pagina</w:t>
+            </w:r>
+            <w:proofErr w:type="spellEnd"/>
+            <w:r>
+              <w:rPr>
+                <w:color w:val="000000"/>
+                <w:sz w:val="24"/>
+                <w:szCs w:val="24"/>
+              </w:rPr>
+              <w:t xml:space="preserve"> presenta el formulario de inicio de sesión</w:t>
             </w:r>
           </w:p>
           <w:p>
@@ -13514,7 +14415,25 @@
                 <w:sz w:val="24"/>
                 <w:szCs w:val="24"/>
               </w:rPr>
-              <w:t xml:space="preserve"> y evaluacion de docente</w:t>
+              <w:t xml:space="preserve"> y </w:t>
+            </w:r>
+            <w:proofErr w:type="spellStart"/>
+            <w:r>
+              <w:rPr>
+                <w:color w:val="000000"/>
+                <w:sz w:val="24"/>
+                <w:szCs w:val="24"/>
+              </w:rPr>
+              <w:t>evaluacion</w:t>
+            </w:r>
+            <w:proofErr w:type="spellEnd"/>
+            <w:r>
+              <w:rPr>
+                <w:color w:val="000000"/>
+                <w:sz w:val="24"/>
+                <w:szCs w:val="24"/>
+              </w:rPr>
+              <w:t xml:space="preserve"> de docente</w:t>
             </w:r>
           </w:p>
           <w:p>
@@ -13542,13 +14461,23 @@
               </w:rPr>
               <w:t xml:space="preserve">6- alumno selecciona la opción de </w:t>
             </w:r>
-            <w:r>
-              <w:rPr>
-                <w:color w:val="000000"/>
-                <w:sz w:val="24"/>
-                <w:szCs w:val="24"/>
-              </w:rPr>
-              <w:t>Evaluacion de docente</w:t>
+            <w:proofErr w:type="spellStart"/>
+            <w:r>
+              <w:rPr>
+                <w:color w:val="000000"/>
+                <w:sz w:val="24"/>
+                <w:szCs w:val="24"/>
+              </w:rPr>
+              <w:t>Evaluacion</w:t>
+            </w:r>
+            <w:proofErr w:type="spellEnd"/>
+            <w:r>
+              <w:rPr>
+                <w:color w:val="000000"/>
+                <w:sz w:val="24"/>
+                <w:szCs w:val="24"/>
+              </w:rPr>
+              <w:t xml:space="preserve"> de docente</w:t>
             </w:r>
           </w:p>
           <w:p>
@@ -13582,7 +14511,25 @@
                 <w:sz w:val="24"/>
                 <w:szCs w:val="24"/>
               </w:rPr>
-              <w:t>la infromacion de cada docente junto con la materia que imparte y la opción de “evaluar” para cada docente</w:t>
+              <w:t xml:space="preserve">la </w:t>
+            </w:r>
+            <w:proofErr w:type="spellStart"/>
+            <w:r>
+              <w:rPr>
+                <w:color w:val="000000"/>
+                <w:sz w:val="24"/>
+                <w:szCs w:val="24"/>
+              </w:rPr>
+              <w:t>infromacion</w:t>
+            </w:r>
+            <w:proofErr w:type="spellEnd"/>
+            <w:r>
+              <w:rPr>
+                <w:color w:val="000000"/>
+                <w:sz w:val="24"/>
+                <w:szCs w:val="24"/>
+              </w:rPr>
+              <w:t xml:space="preserve"> de cada docente junto con la materia que imparte y la opción de “evaluar” para cada docente</w:t>
             </w:r>
           </w:p>
           <w:p>
@@ -13634,7 +14581,25 @@
                 <w:sz w:val="24"/>
                 <w:szCs w:val="24"/>
               </w:rPr>
-              <w:t xml:space="preserve">9.- pagina </w:t>
+              <w:t xml:space="preserve">9.- </w:t>
+            </w:r>
+            <w:proofErr w:type="spellStart"/>
+            <w:r>
+              <w:rPr>
+                <w:color w:val="000000"/>
+                <w:sz w:val="24"/>
+                <w:szCs w:val="24"/>
+              </w:rPr>
+              <w:t>pagina</w:t>
+            </w:r>
+            <w:proofErr w:type="spellEnd"/>
+            <w:r>
+              <w:rPr>
+                <w:color w:val="000000"/>
+                <w:sz w:val="24"/>
+                <w:szCs w:val="24"/>
+              </w:rPr>
+              <w:t xml:space="preserve"> </w:t>
             </w:r>
             <w:r>
               <w:rPr>
@@ -13694,7 +14659,25 @@
                 <w:sz w:val="24"/>
                 <w:szCs w:val="24"/>
               </w:rPr>
-              <w:t>11.-pagina regresa al anterior formulario con la opción de/los docentes ya evaluados</w:t>
+              <w:t>11.-</w:t>
+            </w:r>
+            <w:proofErr w:type="spellStart"/>
+            <w:r>
+              <w:rPr>
+                <w:color w:val="000000"/>
+                <w:sz w:val="24"/>
+                <w:szCs w:val="24"/>
+              </w:rPr>
+              <w:t>pagina</w:t>
+            </w:r>
+            <w:proofErr w:type="spellEnd"/>
+            <w:r>
+              <w:rPr>
+                <w:color w:val="000000"/>
+                <w:sz w:val="24"/>
+                <w:szCs w:val="24"/>
+              </w:rPr>
+              <w:t xml:space="preserve"> regresa al anterior formulario con la opción de/los docentes ya evaluados</w:t>
             </w:r>
           </w:p>
           <w:p>
@@ -13746,7 +14729,25 @@
                 <w:sz w:val="24"/>
                 <w:szCs w:val="24"/>
               </w:rPr>
-              <w:t>13.-pagina ofrece la opción de “Completar evaluación”</w:t>
+              <w:t>13.-</w:t>
+            </w:r>
+            <w:proofErr w:type="spellStart"/>
+            <w:r>
+              <w:rPr>
+                <w:color w:val="000000"/>
+                <w:sz w:val="24"/>
+                <w:szCs w:val="24"/>
+              </w:rPr>
+              <w:t>pagina</w:t>
+            </w:r>
+            <w:proofErr w:type="spellEnd"/>
+            <w:r>
+              <w:rPr>
+                <w:color w:val="000000"/>
+                <w:sz w:val="24"/>
+                <w:szCs w:val="24"/>
+              </w:rPr>
+              <w:t xml:space="preserve"> ofrece la opción de “Completar evaluación”</w:t>
             </w:r>
           </w:p>
           <w:p>
@@ -13798,7 +14799,43 @@
                 <w:sz w:val="24"/>
                 <w:szCs w:val="24"/>
               </w:rPr>
-              <w:t>15.-pagina muestra en un PDF los profesores evaluados y en que materia</w:t>
+              <w:t>15.-</w:t>
+            </w:r>
+            <w:proofErr w:type="spellStart"/>
+            <w:r>
+              <w:rPr>
+                <w:color w:val="000000"/>
+                <w:sz w:val="24"/>
+                <w:szCs w:val="24"/>
+              </w:rPr>
+              <w:t>pagina</w:t>
+            </w:r>
+            <w:proofErr w:type="spellEnd"/>
+            <w:r>
+              <w:rPr>
+                <w:color w:val="000000"/>
+                <w:sz w:val="24"/>
+                <w:szCs w:val="24"/>
+              </w:rPr>
+              <w:t xml:space="preserve"> muestra en un PDF los profesores evaluados y en </w:t>
+            </w:r>
+            <w:proofErr w:type="spellStart"/>
+            <w:r>
+              <w:rPr>
+                <w:color w:val="000000"/>
+                <w:sz w:val="24"/>
+                <w:szCs w:val="24"/>
+              </w:rPr>
+              <w:t>que</w:t>
+            </w:r>
+            <w:proofErr w:type="spellEnd"/>
+            <w:r>
+              <w:rPr>
+                <w:color w:val="000000"/>
+                <w:sz w:val="24"/>
+                <w:szCs w:val="24"/>
+              </w:rPr>
+              <w:t xml:space="preserve"> materia</w:t>
             </w:r>
           </w:p>
           <w:p>
@@ -13872,13 +14909,23 @@
                 <w:szCs w:val="24"/>
               </w:rPr>
             </w:pPr>
-            <w:r>
-              <w:rPr>
-                <w:color w:val="000000"/>
-                <w:sz w:val="24"/>
-                <w:szCs w:val="24"/>
-              </w:rPr>
-              <w:t>Post-condición(es):</w:t>
+            <w:proofErr w:type="spellStart"/>
+            <w:r>
+              <w:rPr>
+                <w:color w:val="000000"/>
+                <w:sz w:val="24"/>
+                <w:szCs w:val="24"/>
+              </w:rPr>
+              <w:t>Post-condición</w:t>
+            </w:r>
+            <w:proofErr w:type="spellEnd"/>
+            <w:r>
+              <w:rPr>
+                <w:color w:val="000000"/>
+                <w:sz w:val="24"/>
+                <w:szCs w:val="24"/>
+              </w:rPr>
+              <w:t>(es):</w:t>
             </w:r>
           </w:p>
         </w:tc>
@@ -13900,7 +14947,23 @@
               <w:t xml:space="preserve">El alumno podrá </w:t>
             </w:r>
             <w:r>
-              <w:t>descargar el PDF en cualquier momento durante las 3 semanas que la evaluacion de docente esta abierta</w:t>
+              <w:t xml:space="preserve">descargar el PDF en cualquier momento durante las 3 semanas que la </w:t>
+            </w:r>
+            <w:proofErr w:type="spellStart"/>
+            <w:r>
+              <w:t>evaluacion</w:t>
+            </w:r>
+            <w:proofErr w:type="spellEnd"/>
+            <w:r>
+              <w:t xml:space="preserve"> de docente </w:t>
+            </w:r>
+            <w:proofErr w:type="spellStart"/>
+            <w:r>
+              <w:t>esta</w:t>
+            </w:r>
+            <w:proofErr w:type="spellEnd"/>
+            <w:r>
+              <w:t xml:space="preserve"> abierta</w:t>
             </w:r>
           </w:p>
           <w:p>
@@ -13979,8 +15042,16 @@
               <w:rPr>
                 <w:color w:val="000000"/>
               </w:rPr>
-              <w:t>1.1.-Pagina no muestra información de inscripcion</w:t>
-            </w:r>
+              <w:t xml:space="preserve">1.1.-Pagina no muestra información de </w:t>
+            </w:r>
+            <w:proofErr w:type="spellStart"/>
+            <w:r>
+              <w:rPr>
+                <w:color w:val="000000"/>
+              </w:rPr>
+              <w:t>inscripcion</w:t>
+            </w:r>
+            <w:proofErr w:type="spellEnd"/>
           </w:p>
           <w:p>
             <w:pPr>
@@ -14020,7 +15091,21 @@
                 <w:color w:val="000000"/>
               </w:rPr>
               <w:lastRenderedPageBreak/>
-              <w:t xml:space="preserve">         o a los resultado del examen</w:t>
+              <w:t xml:space="preserve">         o </w:t>
+            </w:r>
+            <w:proofErr w:type="gramStart"/>
+            <w:r>
+              <w:rPr>
+                <w:color w:val="000000"/>
+              </w:rPr>
+              <w:t>a los resultado</w:t>
+            </w:r>
+            <w:proofErr w:type="gramEnd"/>
+            <w:r>
+              <w:rPr>
+                <w:color w:val="000000"/>
+              </w:rPr>
+              <w:t xml:space="preserve"> del examen</w:t>
             </w:r>
           </w:p>
         </w:tc>
@@ -15188,11 +16273,33 @@
                 <w:color w:val="000000"/>
               </w:rPr>
             </w:pPr>
-            <w:r>
-              <w:rPr>
-                <w:color w:val="000000"/>
-              </w:rPr>
-              <w:t>Happy pad del CU2, donde el profesor deberá iniciar sesión para poder ingresar las calificaciones de los alumnos</w:t>
+            <w:proofErr w:type="spellStart"/>
+            <w:r>
+              <w:rPr>
+                <w:color w:val="000000"/>
+              </w:rPr>
+              <w:t>Happy</w:t>
+            </w:r>
+            <w:proofErr w:type="spellEnd"/>
+            <w:r>
+              <w:rPr>
+                <w:color w:val="000000"/>
+              </w:rPr>
+              <w:t xml:space="preserve"> </w:t>
+            </w:r>
+            <w:proofErr w:type="spellStart"/>
+            <w:r>
+              <w:rPr>
+                <w:color w:val="000000"/>
+              </w:rPr>
+              <w:t>pad</w:t>
+            </w:r>
+            <w:proofErr w:type="spellEnd"/>
+            <w:r>
+              <w:rPr>
+                <w:color w:val="000000"/>
+              </w:rPr>
+              <w:t xml:space="preserve"> del CU2, donde el profesor deberá iniciar sesión para poder ingresar las calificaciones de los alumnos</w:t>
             </w:r>
           </w:p>
         </w:tc>
@@ -15396,13 +16503,41 @@
                 <w:szCs w:val="24"/>
               </w:rPr>
             </w:pPr>
-            <w:r>
-              <w:rPr>
-                <w:color w:val="000000"/>
-                <w:sz w:val="24"/>
-                <w:szCs w:val="24"/>
-              </w:rPr>
-              <w:t>Happy Path:</w:t>
+            <w:proofErr w:type="spellStart"/>
+            <w:r>
+              <w:rPr>
+                <w:color w:val="000000"/>
+                <w:sz w:val="24"/>
+                <w:szCs w:val="24"/>
+              </w:rPr>
+              <w:t>Happy</w:t>
+            </w:r>
+            <w:proofErr w:type="spellEnd"/>
+            <w:r>
+              <w:rPr>
+                <w:color w:val="000000"/>
+                <w:sz w:val="24"/>
+                <w:szCs w:val="24"/>
+              </w:rPr>
+              <w:t xml:space="preserve"> </w:t>
+            </w:r>
+            <w:proofErr w:type="spellStart"/>
+            <w:r>
+              <w:rPr>
+                <w:color w:val="000000"/>
+                <w:sz w:val="24"/>
+                <w:szCs w:val="24"/>
+              </w:rPr>
+              <w:t>Path</w:t>
+            </w:r>
+            <w:proofErr w:type="spellEnd"/>
+            <w:r>
+              <w:rPr>
+                <w:color w:val="000000"/>
+                <w:sz w:val="24"/>
+                <w:szCs w:val="24"/>
+              </w:rPr>
+              <w:t>:</w:t>
             </w:r>
           </w:p>
         </w:tc>
@@ -15632,7 +16767,25 @@
                 <w:sz w:val="24"/>
                 <w:szCs w:val="24"/>
               </w:rPr>
-              <w:t>7.- pagina vuelve a actualizar la información</w:t>
+              <w:t xml:space="preserve">7.- </w:t>
+            </w:r>
+            <w:proofErr w:type="spellStart"/>
+            <w:r>
+              <w:rPr>
+                <w:color w:val="000000"/>
+                <w:sz w:val="24"/>
+                <w:szCs w:val="24"/>
+              </w:rPr>
+              <w:t>pagina</w:t>
+            </w:r>
+            <w:proofErr w:type="spellEnd"/>
+            <w:r>
+              <w:rPr>
+                <w:color w:val="000000"/>
+                <w:sz w:val="24"/>
+                <w:szCs w:val="24"/>
+              </w:rPr>
+              <w:t xml:space="preserve"> vuelve a actualizar la información</w:t>
             </w:r>
           </w:p>
           <w:p>
@@ -15698,13 +16851,23 @@
                 <w:szCs w:val="24"/>
               </w:rPr>
             </w:pPr>
-            <w:r>
-              <w:rPr>
-                <w:color w:val="000000"/>
-                <w:sz w:val="24"/>
-                <w:szCs w:val="24"/>
-              </w:rPr>
-              <w:t>Post-condición(es):</w:t>
+            <w:proofErr w:type="spellStart"/>
+            <w:r>
+              <w:rPr>
+                <w:color w:val="000000"/>
+                <w:sz w:val="24"/>
+                <w:szCs w:val="24"/>
+              </w:rPr>
+              <w:t>Post-condición</w:t>
+            </w:r>
+            <w:proofErr w:type="spellEnd"/>
+            <w:r>
+              <w:rPr>
+                <w:color w:val="000000"/>
+                <w:sz w:val="24"/>
+                <w:szCs w:val="24"/>
+              </w:rPr>
+              <w:t>(es):</w:t>
             </w:r>
           </w:p>
         </w:tc>
@@ -15807,47 +16970,89 @@
               <w:rPr>
                 <w:color w:val="000000"/>
               </w:rPr>
-              <w:t xml:space="preserve">      1.-pagina regresa a flujo 2 </w:t>
-            </w:r>
-          </w:p>
-          <w:p>
-            <w:pPr>
-              <w:pBdr>
-                <w:top w:val="nil"/>
-                <w:left w:val="nil"/>
-                <w:bottom w:val="nil"/>
-                <w:right w:val="nil"/>
-                <w:between w:val="nil"/>
-              </w:pBdr>
-              <w:rPr>
-                <w:color w:val="000000"/>
-              </w:rPr>
-            </w:pPr>
-            <w:r>
-              <w:rPr>
-                <w:color w:val="000000"/>
-              </w:rPr>
-              <w:t>1.2.- pagina rechaza el formato de las calificaciones</w:t>
-            </w:r>
-          </w:p>
-          <w:p>
-            <w:pPr>
-              <w:pBdr>
-                <w:top w:val="nil"/>
-                <w:left w:val="nil"/>
-                <w:bottom w:val="nil"/>
-                <w:right w:val="nil"/>
-                <w:between w:val="nil"/>
-              </w:pBdr>
-              <w:rPr>
-                <w:color w:val="000000"/>
-              </w:rPr>
-            </w:pPr>
-            <w:r>
-              <w:rPr>
-                <w:color w:val="000000"/>
-              </w:rPr>
-              <w:t xml:space="preserve">      1.- pagina regresa al flujo 5</w:t>
+              <w:t xml:space="preserve">      1.-</w:t>
+            </w:r>
+            <w:proofErr w:type="spellStart"/>
+            <w:r>
+              <w:rPr>
+                <w:color w:val="000000"/>
+              </w:rPr>
+              <w:t>pagina</w:t>
+            </w:r>
+            <w:proofErr w:type="spellEnd"/>
+            <w:r>
+              <w:rPr>
+                <w:color w:val="000000"/>
+              </w:rPr>
+              <w:t xml:space="preserve"> regresa a flujo 2 </w:t>
+            </w:r>
+          </w:p>
+          <w:p>
+            <w:pPr>
+              <w:pBdr>
+                <w:top w:val="nil"/>
+                <w:left w:val="nil"/>
+                <w:bottom w:val="nil"/>
+                <w:right w:val="nil"/>
+                <w:between w:val="nil"/>
+              </w:pBdr>
+              <w:rPr>
+                <w:color w:val="000000"/>
+              </w:rPr>
+            </w:pPr>
+            <w:r>
+              <w:rPr>
+                <w:color w:val="000000"/>
+              </w:rPr>
+              <w:t xml:space="preserve">1.2.- </w:t>
+            </w:r>
+            <w:proofErr w:type="spellStart"/>
+            <w:r>
+              <w:rPr>
+                <w:color w:val="000000"/>
+              </w:rPr>
+              <w:t>pagina</w:t>
+            </w:r>
+            <w:proofErr w:type="spellEnd"/>
+            <w:r>
+              <w:rPr>
+                <w:color w:val="000000"/>
+              </w:rPr>
+              <w:t xml:space="preserve"> rechaza el formato de las calificaciones</w:t>
+            </w:r>
+          </w:p>
+          <w:p>
+            <w:pPr>
+              <w:pBdr>
+                <w:top w:val="nil"/>
+                <w:left w:val="nil"/>
+                <w:bottom w:val="nil"/>
+                <w:right w:val="nil"/>
+                <w:between w:val="nil"/>
+              </w:pBdr>
+              <w:rPr>
+                <w:color w:val="000000"/>
+              </w:rPr>
+            </w:pPr>
+            <w:r>
+              <w:rPr>
+                <w:color w:val="000000"/>
+              </w:rPr>
+              <w:t xml:space="preserve">      1.- </w:t>
+            </w:r>
+            <w:proofErr w:type="spellStart"/>
+            <w:r>
+              <w:rPr>
+                <w:color w:val="000000"/>
+              </w:rPr>
+              <w:t>pagina</w:t>
+            </w:r>
+            <w:proofErr w:type="spellEnd"/>
+            <w:r>
+              <w:rPr>
+                <w:color w:val="000000"/>
+              </w:rPr>
+              <w:t xml:space="preserve"> regresa al flujo 5</w:t>
             </w:r>
           </w:p>
         </w:tc>
@@ -16715,13 +17920,41 @@
                 <w:szCs w:val="24"/>
               </w:rPr>
             </w:pPr>
-            <w:r>
-              <w:rPr>
-                <w:color w:val="000000"/>
-                <w:sz w:val="24"/>
-                <w:szCs w:val="24"/>
-              </w:rPr>
-              <w:t>Happy Path:</w:t>
+            <w:proofErr w:type="spellStart"/>
+            <w:r>
+              <w:rPr>
+                <w:color w:val="000000"/>
+                <w:sz w:val="24"/>
+                <w:szCs w:val="24"/>
+              </w:rPr>
+              <w:t>Happy</w:t>
+            </w:r>
+            <w:proofErr w:type="spellEnd"/>
+            <w:r>
+              <w:rPr>
+                <w:color w:val="000000"/>
+                <w:sz w:val="24"/>
+                <w:szCs w:val="24"/>
+              </w:rPr>
+              <w:t xml:space="preserve"> </w:t>
+            </w:r>
+            <w:proofErr w:type="spellStart"/>
+            <w:r>
+              <w:rPr>
+                <w:color w:val="000000"/>
+                <w:sz w:val="24"/>
+                <w:szCs w:val="24"/>
+              </w:rPr>
+              <w:t>Path</w:t>
+            </w:r>
+            <w:proofErr w:type="spellEnd"/>
+            <w:r>
+              <w:rPr>
+                <w:color w:val="000000"/>
+                <w:sz w:val="24"/>
+                <w:szCs w:val="24"/>
+              </w:rPr>
+              <w:t>:</w:t>
             </w:r>
           </w:p>
         </w:tc>
@@ -16951,7 +18184,25 @@
                 <w:sz w:val="24"/>
                 <w:szCs w:val="24"/>
               </w:rPr>
-              <w:t>7.-Pagina muestra una metrica de todos sus datos ingresados por los alumnos, sin su nombre ni datos personales</w:t>
+              <w:t xml:space="preserve">7.-Pagina muestra una </w:t>
+            </w:r>
+            <w:proofErr w:type="spellStart"/>
+            <w:r>
+              <w:rPr>
+                <w:color w:val="000000"/>
+                <w:sz w:val="24"/>
+                <w:szCs w:val="24"/>
+              </w:rPr>
+              <w:t>metrica</w:t>
+            </w:r>
+            <w:proofErr w:type="spellEnd"/>
+            <w:r>
+              <w:rPr>
+                <w:color w:val="000000"/>
+                <w:sz w:val="24"/>
+                <w:szCs w:val="24"/>
+              </w:rPr>
+              <w:t xml:space="preserve"> de todos sus datos ingresados por los alumnos, sin su nombre ni datos personales</w:t>
             </w:r>
           </w:p>
           <w:p>
@@ -17017,13 +18268,23 @@
                 <w:szCs w:val="24"/>
               </w:rPr>
             </w:pPr>
-            <w:r>
-              <w:rPr>
-                <w:color w:val="000000"/>
-                <w:sz w:val="24"/>
-                <w:szCs w:val="24"/>
-              </w:rPr>
-              <w:t>Post-condición(es):</w:t>
+            <w:proofErr w:type="spellStart"/>
+            <w:r>
+              <w:rPr>
+                <w:color w:val="000000"/>
+                <w:sz w:val="24"/>
+                <w:szCs w:val="24"/>
+              </w:rPr>
+              <w:t>Post-condición</w:t>
+            </w:r>
+            <w:proofErr w:type="spellEnd"/>
+            <w:r>
+              <w:rPr>
+                <w:color w:val="000000"/>
+                <w:sz w:val="24"/>
+                <w:szCs w:val="24"/>
+              </w:rPr>
+              <w:t>(es):</w:t>
             </w:r>
           </w:p>
         </w:tc>
@@ -17123,27 +18384,69 @@
               <w:rPr>
                 <w:color w:val="000000"/>
               </w:rPr>
-              <w:t xml:space="preserve">      1.-pagina regresa a flujo 2 </w:t>
-            </w:r>
-          </w:p>
-          <w:p>
-            <w:pPr>
-              <w:pBdr>
-                <w:top w:val="nil"/>
-                <w:left w:val="nil"/>
-                <w:bottom w:val="nil"/>
-                <w:right w:val="nil"/>
-                <w:between w:val="nil"/>
-              </w:pBdr>
-              <w:rPr>
-                <w:color w:val="000000"/>
-              </w:rPr>
-            </w:pPr>
-            <w:r>
-              <w:rPr>
-                <w:color w:val="000000"/>
-              </w:rPr>
-              <w:t xml:space="preserve">1.2.- pagina deshabilita la opcion de evaluación de docente </w:t>
+              <w:t xml:space="preserve">      1.-</w:t>
+            </w:r>
+            <w:proofErr w:type="spellStart"/>
+            <w:r>
+              <w:rPr>
+                <w:color w:val="000000"/>
+              </w:rPr>
+              <w:t>pagina</w:t>
+            </w:r>
+            <w:proofErr w:type="spellEnd"/>
+            <w:r>
+              <w:rPr>
+                <w:color w:val="000000"/>
+              </w:rPr>
+              <w:t xml:space="preserve"> regresa a flujo 2 </w:t>
+            </w:r>
+          </w:p>
+          <w:p>
+            <w:pPr>
+              <w:pBdr>
+                <w:top w:val="nil"/>
+                <w:left w:val="nil"/>
+                <w:bottom w:val="nil"/>
+                <w:right w:val="nil"/>
+                <w:between w:val="nil"/>
+              </w:pBdr>
+              <w:rPr>
+                <w:color w:val="000000"/>
+              </w:rPr>
+            </w:pPr>
+            <w:r>
+              <w:rPr>
+                <w:color w:val="000000"/>
+              </w:rPr>
+              <w:t xml:space="preserve">1.2.- </w:t>
+            </w:r>
+            <w:proofErr w:type="spellStart"/>
+            <w:r>
+              <w:rPr>
+                <w:color w:val="000000"/>
+              </w:rPr>
+              <w:t>pagina</w:t>
+            </w:r>
+            <w:proofErr w:type="spellEnd"/>
+            <w:r>
+              <w:rPr>
+                <w:color w:val="000000"/>
+              </w:rPr>
+              <w:t xml:space="preserve"> deshabilita la </w:t>
+            </w:r>
+            <w:proofErr w:type="spellStart"/>
+            <w:r>
+              <w:rPr>
+                <w:color w:val="000000"/>
+              </w:rPr>
+              <w:t>opcion</w:t>
+            </w:r>
+            <w:proofErr w:type="spellEnd"/>
+            <w:r>
+              <w:rPr>
+                <w:color w:val="000000"/>
+              </w:rPr>
+              <w:t xml:space="preserve"> de evaluación de docente </w:t>
             </w:r>
           </w:p>
           <w:p>
@@ -17267,7 +18570,35 @@
               <w:rPr>
                 <w:color w:val="000000"/>
               </w:rPr>
-              <w:t>Únicamente la pagina será visible al termino de semestre y solo unicamente hasta que inicie el próximo semestre</w:t>
+              <w:t xml:space="preserve">Únicamente la </w:t>
+            </w:r>
+            <w:proofErr w:type="spellStart"/>
+            <w:r>
+              <w:rPr>
+                <w:color w:val="000000"/>
+              </w:rPr>
+              <w:t>pagina</w:t>
+            </w:r>
+            <w:proofErr w:type="spellEnd"/>
+            <w:r>
+              <w:rPr>
+                <w:color w:val="000000"/>
+              </w:rPr>
+              <w:t xml:space="preserve"> será visible al termino de semestre y solo </w:t>
+            </w:r>
+            <w:proofErr w:type="spellStart"/>
+            <w:r>
+              <w:rPr>
+                <w:color w:val="000000"/>
+              </w:rPr>
+              <w:t>unicamente</w:t>
+            </w:r>
+            <w:proofErr w:type="spellEnd"/>
+            <w:r>
+              <w:rPr>
+                <w:color w:val="000000"/>
+              </w:rPr>
+              <w:t xml:space="preserve"> hasta que inicie el próximo semestre</w:t>
             </w:r>
           </w:p>
         </w:tc>
@@ -17573,13 +18904,23 @@
                 <w:szCs w:val="24"/>
               </w:rPr>
             </w:pPr>
-            <w:r>
-              <w:rPr>
-                <w:color w:val="000000"/>
-                <w:sz w:val="24"/>
-                <w:szCs w:val="24"/>
-              </w:rPr>
-              <w:t>Modificacion del administrador a la base de datos</w:t>
+            <w:proofErr w:type="spellStart"/>
+            <w:r>
+              <w:rPr>
+                <w:color w:val="000000"/>
+                <w:sz w:val="24"/>
+                <w:szCs w:val="24"/>
+              </w:rPr>
+              <w:t>Modificacion</w:t>
+            </w:r>
+            <w:proofErr w:type="spellEnd"/>
+            <w:r>
+              <w:rPr>
+                <w:color w:val="000000"/>
+                <w:sz w:val="24"/>
+                <w:szCs w:val="24"/>
+              </w:rPr>
+              <w:t xml:space="preserve"> del administrador a la base de datos</w:t>
             </w:r>
           </w:p>
         </w:tc>
@@ -17933,8 +19274,21 @@
               </w:rPr>
             </w:pPr>
             <w:r>
-              <w:t>El administrador deberá de estar físicamente en el servidor, para poder acceder al código fuente de la pagina y a su base de datos para cualquier cambio o modificacion</w:t>
-            </w:r>
+              <w:t xml:space="preserve">El administrador deberá de estar físicamente en el servidor, para poder acceder al código fuente de la </w:t>
+            </w:r>
+            <w:proofErr w:type="spellStart"/>
+            <w:r>
+              <w:t>pagina</w:t>
+            </w:r>
+            <w:proofErr w:type="spellEnd"/>
+            <w:r>
+              <w:t xml:space="preserve"> y a su base de datos para cualquier cambio o </w:t>
+            </w:r>
+            <w:proofErr w:type="spellStart"/>
+            <w:r>
+              <w:t>modificacion</w:t>
+            </w:r>
+            <w:proofErr w:type="spellEnd"/>
           </w:p>
         </w:tc>
       </w:tr>
@@ -17963,13 +19317,41 @@
                 <w:szCs w:val="24"/>
               </w:rPr>
             </w:pPr>
-            <w:r>
-              <w:rPr>
-                <w:color w:val="000000"/>
-                <w:sz w:val="24"/>
-                <w:szCs w:val="24"/>
-              </w:rPr>
-              <w:t>Happy Path:</w:t>
+            <w:proofErr w:type="spellStart"/>
+            <w:r>
+              <w:rPr>
+                <w:color w:val="000000"/>
+                <w:sz w:val="24"/>
+                <w:szCs w:val="24"/>
+              </w:rPr>
+              <w:t>Happy</w:t>
+            </w:r>
+            <w:proofErr w:type="spellEnd"/>
+            <w:r>
+              <w:rPr>
+                <w:color w:val="000000"/>
+                <w:sz w:val="24"/>
+                <w:szCs w:val="24"/>
+              </w:rPr>
+              <w:t xml:space="preserve"> </w:t>
+            </w:r>
+            <w:proofErr w:type="spellStart"/>
+            <w:r>
+              <w:rPr>
+                <w:color w:val="000000"/>
+                <w:sz w:val="24"/>
+                <w:szCs w:val="24"/>
+              </w:rPr>
+              <w:t>Path</w:t>
+            </w:r>
+            <w:proofErr w:type="spellEnd"/>
+            <w:r>
+              <w:rPr>
+                <w:color w:val="000000"/>
+                <w:sz w:val="24"/>
+                <w:szCs w:val="24"/>
+              </w:rPr>
+              <w:t>:</w:t>
             </w:r>
           </w:p>
         </w:tc>
@@ -18069,7 +19451,25 @@
                 <w:sz w:val="24"/>
                 <w:szCs w:val="24"/>
               </w:rPr>
-              <w:t>2.-Accede al servidor donde corre la pagina y la base de datos</w:t>
+              <w:t xml:space="preserve">2.-Accede al servidor donde corre la </w:t>
+            </w:r>
+            <w:proofErr w:type="spellStart"/>
+            <w:r>
+              <w:rPr>
+                <w:color w:val="000000"/>
+                <w:sz w:val="24"/>
+                <w:szCs w:val="24"/>
+              </w:rPr>
+              <w:t>pagina</w:t>
+            </w:r>
+            <w:proofErr w:type="spellEnd"/>
+            <w:r>
+              <w:rPr>
+                <w:color w:val="000000"/>
+                <w:sz w:val="24"/>
+                <w:szCs w:val="24"/>
+              </w:rPr>
+              <w:t xml:space="preserve"> y la base de datos</w:t>
             </w:r>
           </w:p>
           <w:p>
@@ -18121,7 +19521,25 @@
                 <w:sz w:val="24"/>
                 <w:szCs w:val="24"/>
               </w:rPr>
-              <w:t>4.-Servidor abre el acceso temporalmente y genera un .txt con la fecha</w:t>
+              <w:t>4.-Servidor abre el acceso temporalmente y genera un .</w:t>
+            </w:r>
+            <w:proofErr w:type="spellStart"/>
+            <w:r>
+              <w:rPr>
+                <w:color w:val="000000"/>
+                <w:sz w:val="24"/>
+                <w:szCs w:val="24"/>
+              </w:rPr>
+              <w:t>txt</w:t>
+            </w:r>
+            <w:proofErr w:type="spellEnd"/>
+            <w:r>
+              <w:rPr>
+                <w:color w:val="000000"/>
+                <w:sz w:val="24"/>
+                <w:szCs w:val="24"/>
+              </w:rPr>
+              <w:t xml:space="preserve"> con la fecha</w:t>
             </w:r>
             <w:r>
               <w:rPr>
@@ -18195,13 +19613,23 @@
                 <w:szCs w:val="24"/>
               </w:rPr>
             </w:pPr>
-            <w:r>
-              <w:rPr>
-                <w:color w:val="000000"/>
-                <w:sz w:val="24"/>
-                <w:szCs w:val="24"/>
-              </w:rPr>
-              <w:t>Post-condición(es):</w:t>
+            <w:proofErr w:type="spellStart"/>
+            <w:r>
+              <w:rPr>
+                <w:color w:val="000000"/>
+                <w:sz w:val="24"/>
+                <w:szCs w:val="24"/>
+              </w:rPr>
+              <w:t>Post-condición</w:t>
+            </w:r>
+            <w:proofErr w:type="spellEnd"/>
+            <w:r>
+              <w:rPr>
+                <w:color w:val="000000"/>
+                <w:sz w:val="24"/>
+                <w:szCs w:val="24"/>
+              </w:rPr>
+              <w:t>(es):</w:t>
             </w:r>
           </w:p>
         </w:tc>
@@ -18392,7 +19820,49 @@
               <w:rPr>
                 <w:color w:val="000000"/>
               </w:rPr>
-              <w:t>Se recuerda que el Administrador deberá estar presente fiscamente en el edificio y deberá contar con las credenciales correspondientes para poder aaceder al servidor de la pagina web</w:t>
+              <w:t xml:space="preserve">Se recuerda que el Administrador deberá estar presente </w:t>
+            </w:r>
+            <w:proofErr w:type="spellStart"/>
+            <w:r>
+              <w:rPr>
+                <w:color w:val="000000"/>
+              </w:rPr>
+              <w:t>fiscamente</w:t>
+            </w:r>
+            <w:proofErr w:type="spellEnd"/>
+            <w:r>
+              <w:rPr>
+                <w:color w:val="000000"/>
+              </w:rPr>
+              <w:t xml:space="preserve"> en el edificio y deberá contar con las credenciales correspondientes para poder </w:t>
+            </w:r>
+            <w:proofErr w:type="spellStart"/>
+            <w:r>
+              <w:rPr>
+                <w:color w:val="000000"/>
+              </w:rPr>
+              <w:t>aaceder</w:t>
+            </w:r>
+            <w:proofErr w:type="spellEnd"/>
+            <w:r>
+              <w:rPr>
+                <w:color w:val="000000"/>
+              </w:rPr>
+              <w:t xml:space="preserve"> al servidor de la </w:t>
+            </w:r>
+            <w:proofErr w:type="spellStart"/>
+            <w:r>
+              <w:rPr>
+                <w:color w:val="000000"/>
+              </w:rPr>
+              <w:t>pagina</w:t>
+            </w:r>
+            <w:proofErr w:type="spellEnd"/>
+            <w:r>
+              <w:rPr>
+                <w:color w:val="000000"/>
+              </w:rPr>
+              <w:t xml:space="preserve"> web</w:t>
             </w:r>
           </w:p>
         </w:tc>
@@ -18871,7 +20341,23 @@
         </w:rPr>
       </w:pPr>
       <w:r>
-        <w:t xml:space="preserve">Seguridad: El sistema debe implementar mecanismos de autenticación temporal, tanto para alumno y profesor, para casos especiales como los administradores o personal de backend y frontend únicamente podrán acceder si están físicamente en el lugar de ejecución del servicio </w:t>
+        <w:t xml:space="preserve">Seguridad: El sistema debe implementar mecanismos de autenticación temporal, tanto para alumno y profesor, para casos especiales como los administradores o personal de </w:t>
+      </w:r>
+      <w:proofErr w:type="spellStart"/>
+      <w:r>
+        <w:t>backend</w:t>
+      </w:r>
+      <w:proofErr w:type="spellEnd"/>
+      <w:r>
+        <w:t xml:space="preserve"> y </w:t>
+      </w:r>
+      <w:proofErr w:type="spellStart"/>
+      <w:r>
+        <w:t>frontend</w:t>
+      </w:r>
+      <w:proofErr w:type="spellEnd"/>
+      <w:r>
+        <w:t xml:space="preserve"> únicamente podrán acceder si están físicamente en el lugar de ejecución del servicio </w:t>
       </w:r>
     </w:p>
     <w:p>
@@ -19715,7 +21201,7 @@
             </wp:anchor>
           </w:drawing>
         </mc:Choice>
-        <mc:Fallback xmlns:cr="http://schemas.microsoft.com/office/comments/2020/reactions" xmlns="http://schemas.microsoft.com/office/tasks/2019/documenttasks" xmlns:dgm="http://schemas.openxmlformats.org/drawingml/2006/diagram" xmlns:lc="http://schemas.openxmlformats.org/drawingml/2006/lockedCanvas" xmlns:c="http://schemas.openxmlformats.org/drawingml/2006/chart" xmlns:pic="http://schemas.openxmlformats.org/drawingml/2006/picture" xmlns:a="http://schemas.openxmlformats.org/drawingml/2006/main" xmlns:sl="http://schemas.openxmlformats.org/schemaLibrary/2006/main">
+        <mc:Fallback xmlns:sl="http://schemas.openxmlformats.org/schemaLibrary/2006/main" xmlns:a="http://schemas.openxmlformats.org/drawingml/2006/main" xmlns:pic="http://schemas.openxmlformats.org/drawingml/2006/picture" xmlns:c="http://schemas.openxmlformats.org/drawingml/2006/chart" xmlns:lc="http://schemas.openxmlformats.org/drawingml/2006/lockedCanvas" xmlns:dgm="http://schemas.openxmlformats.org/drawingml/2006/diagram" xmlns="http://schemas.microsoft.com/office/tasks/2019/documenttasks" xmlns:cr="http://schemas.microsoft.com/office/comments/2020/reactions">
           <w:drawing>
             <wp:anchor allowOverlap="1" behindDoc="1" distB="0" distT="0" distL="0" distR="0" hidden="0" layoutInCell="1" locked="0" relativeHeight="0" simplePos="0">
               <wp:simplePos x="0" y="0"/>
@@ -20024,7 +21510,7 @@
             </wp:anchor>
           </w:drawing>
         </mc:Choice>
-        <mc:Fallback xmlns:cr="http://schemas.microsoft.com/office/comments/2020/reactions" xmlns="http://schemas.microsoft.com/office/tasks/2019/documenttasks" xmlns:dgm="http://schemas.openxmlformats.org/drawingml/2006/diagram" xmlns:lc="http://schemas.openxmlformats.org/drawingml/2006/lockedCanvas" xmlns:c="http://schemas.openxmlformats.org/drawingml/2006/chart" xmlns:pic="http://schemas.openxmlformats.org/drawingml/2006/picture" xmlns:a="http://schemas.openxmlformats.org/drawingml/2006/main" xmlns:sl="http://schemas.openxmlformats.org/schemaLibrary/2006/main">
+        <mc:Fallback xmlns:sl="http://schemas.openxmlformats.org/schemaLibrary/2006/main" xmlns:a="http://schemas.openxmlformats.org/drawingml/2006/main" xmlns:pic="http://schemas.openxmlformats.org/drawingml/2006/picture" xmlns:c="http://schemas.openxmlformats.org/drawingml/2006/chart" xmlns:lc="http://schemas.openxmlformats.org/drawingml/2006/lockedCanvas" xmlns:dgm="http://schemas.openxmlformats.org/drawingml/2006/diagram" xmlns="http://schemas.microsoft.com/office/tasks/2019/documenttasks" xmlns:cr="http://schemas.microsoft.com/office/comments/2020/reactions">
           <w:drawing>
             <wp:anchor allowOverlap="1" behindDoc="1" distB="0" distT="0" distL="0" distR="0" hidden="0" layoutInCell="1" locked="0" relativeHeight="0" simplePos="0">
               <wp:simplePos x="0" y="0"/>
@@ -20321,7 +21807,7 @@
             </wp:anchor>
           </w:drawing>
         </mc:Choice>
-        <mc:Fallback xmlns:cr="http://schemas.microsoft.com/office/comments/2020/reactions" xmlns="http://schemas.microsoft.com/office/tasks/2019/documenttasks" xmlns:dgm="http://schemas.openxmlformats.org/drawingml/2006/diagram" xmlns:lc="http://schemas.openxmlformats.org/drawingml/2006/lockedCanvas" xmlns:c="http://schemas.openxmlformats.org/drawingml/2006/chart" xmlns:pic="http://schemas.openxmlformats.org/drawingml/2006/picture" xmlns:a="http://schemas.openxmlformats.org/drawingml/2006/main" xmlns:sl="http://schemas.openxmlformats.org/schemaLibrary/2006/main">
+        <mc:Fallback xmlns:sl="http://schemas.openxmlformats.org/schemaLibrary/2006/main" xmlns:a="http://schemas.openxmlformats.org/drawingml/2006/main" xmlns:pic="http://schemas.openxmlformats.org/drawingml/2006/picture" xmlns:c="http://schemas.openxmlformats.org/drawingml/2006/chart" xmlns:lc="http://schemas.openxmlformats.org/drawingml/2006/lockedCanvas" xmlns:dgm="http://schemas.openxmlformats.org/drawingml/2006/diagram" xmlns="http://schemas.microsoft.com/office/tasks/2019/documenttasks" xmlns:cr="http://schemas.microsoft.com/office/comments/2020/reactions">
           <w:drawing>
             <wp:anchor allowOverlap="1" behindDoc="1" distB="0" distT="0" distL="0" distR="0" hidden="0" layoutInCell="1" locked="0" relativeHeight="0" simplePos="0">
               <wp:simplePos x="0" y="0"/>
@@ -20536,7 +22022,7 @@
             </wp:anchor>
           </w:drawing>
         </mc:Choice>
-        <mc:Fallback xmlns:cr="http://schemas.microsoft.com/office/comments/2020/reactions" xmlns="http://schemas.microsoft.com/office/tasks/2019/documenttasks" xmlns:dgm="http://schemas.openxmlformats.org/drawingml/2006/diagram" xmlns:lc="http://schemas.openxmlformats.org/drawingml/2006/lockedCanvas" xmlns:c="http://schemas.openxmlformats.org/drawingml/2006/chart" xmlns:pic="http://schemas.openxmlformats.org/drawingml/2006/picture" xmlns:a="http://schemas.openxmlformats.org/drawingml/2006/main" xmlns:sl="http://schemas.openxmlformats.org/schemaLibrary/2006/main">
+        <mc:Fallback xmlns:sl="http://schemas.openxmlformats.org/schemaLibrary/2006/main" xmlns:a="http://schemas.openxmlformats.org/drawingml/2006/main" xmlns:pic="http://schemas.openxmlformats.org/drawingml/2006/picture" xmlns:c="http://schemas.openxmlformats.org/drawingml/2006/chart" xmlns:lc="http://schemas.openxmlformats.org/drawingml/2006/lockedCanvas" xmlns:dgm="http://schemas.openxmlformats.org/drawingml/2006/diagram" xmlns="http://schemas.microsoft.com/office/tasks/2019/documenttasks" xmlns:cr="http://schemas.microsoft.com/office/comments/2020/reactions">
           <w:drawing>
             <wp:anchor allowOverlap="1" behindDoc="1" distB="0" distT="0" distL="0" distR="0" hidden="0" layoutInCell="1" locked="0" relativeHeight="0" simplePos="0">
               <wp:simplePos x="0" y="0"/>

</xml_diff>